<commit_message>
Progress on Proj Report and Presentation
</commit_message>
<xml_diff>
--- a/Extrasize.docx
+++ b/Extrasize.docx
@@ -751,7 +751,14 @@
                 <w:rStyle w:val="Hyperlink"/>
                 <w:noProof/>
               </w:rPr>
-              <w:t>HTML</w:t>
+              <w:t>HTM</w:t>
+            </w:r>
+            <w:r>
+              <w:rPr>
+                <w:rStyle w:val="Hyperlink"/>
+                <w:noProof/>
+              </w:rPr>
+              <w:t>L</w:t>
             </w:r>
             <w:r>
               <w:rPr>
@@ -2137,6 +2144,7 @@
           <w:sz w:val="24"/>
           <w:szCs w:val="24"/>
         </w:rPr>
+        <w:lastRenderedPageBreak/>
         <w:t>   - Benefits: It offers a virtual DOM, which ensures efficient updates and rendering. This is especially beneficial for applications like ours where users might interact frequently, like checking available slots or booking workouts.</w:t>
       </w:r>
     </w:p>
@@ -2298,6 +2306,7 @@
       </w:pPr>
       <w:bookmarkStart w:id="7" w:name="_Toc150026037"/>
       <w:r>
+        <w:lastRenderedPageBreak/>
         <w:t xml:space="preserve"> </w:t>
       </w:r>
       <w:r>
@@ -2372,6 +2381,14 @@
           <w:szCs w:val="24"/>
         </w:rPr>
         <w:t>1. Google Calendar Api</w:t>
+      </w:r>
+      <w:r>
+        <w:rPr>
+          <w:rFonts w:ascii="Times New Roman" w:hAnsi="Times New Roman" w:cs="Times New Roman"/>
+          <w:sz w:val="24"/>
+          <w:szCs w:val="24"/>
+        </w:rPr>
+        <w:t xml:space="preserve"> </w:t>
       </w:r>
     </w:p>
     <w:p>
@@ -3127,6 +3144,7 @@
       </w:pPr>
       <w:bookmarkStart w:id="12" w:name="_Toc150026042"/>
       <w:r>
+        <w:lastRenderedPageBreak/>
         <w:t>Project Timeline</w:t>
       </w:r>
       <w:bookmarkEnd w:id="12"/>
@@ -3231,6 +3249,7 @@
         <w:rPr>
           <w:noProof/>
         </w:rPr>
+        <w:lastRenderedPageBreak/>
         <w:drawing>
           <wp:inline distT="0" distB="0" distL="0" distR="0" wp14:anchorId="4CF56D79" wp14:editId="36006A97">
             <wp:extent cx="5943600" cy="2890520"/>

</xml_diff>

<commit_message>
Added more slides to the powerpoint, added DFD diagrams to the word document
</commit_message>
<xml_diff>
--- a/Extrasize.docx
+++ b/Extrasize.docx
@@ -751,14 +751,7 @@
                 <w:rStyle w:val="Hyperlink"/>
                 <w:noProof/>
               </w:rPr>
-              <w:t>HTM</w:t>
-            </w:r>
-            <w:r>
-              <w:rPr>
-                <w:rStyle w:val="Hyperlink"/>
-                <w:noProof/>
-              </w:rPr>
-              <w:t>L</w:t>
+              <w:t>HTML</w:t>
             </w:r>
             <w:r>
               <w:rPr>
@@ -3087,10 +3080,10 @@
           <w:noProof/>
         </w:rPr>
         <w:drawing>
-          <wp:inline distT="0" distB="0" distL="0" distR="0" wp14:anchorId="58116CFD" wp14:editId="6AE05AAF">
-            <wp:extent cx="5943600" cy="1614805"/>
-            <wp:effectExtent l="0" t="0" r="0" b="4445"/>
-            <wp:docPr id="521877696" name="Picture 3" descr="A diagram with text and a purple and yellow line&#10;&#10;Description automatically generated with medium confidence"/>
+          <wp:inline distT="0" distB="0" distL="0" distR="0" wp14:anchorId="303FD74C" wp14:editId="58D9B6A8">
+            <wp:extent cx="5943600" cy="1701800"/>
+            <wp:effectExtent l="0" t="0" r="0" b="0"/>
+            <wp:docPr id="1193351045" name="Picture 1" descr="A screenshot of a diagram&#10;&#10;Description automatically generated"/>
             <wp:cNvGraphicFramePr>
               <a:graphicFrameLocks xmlns:a="http://schemas.openxmlformats.org/drawingml/2006/main" noChangeAspect="1"/>
             </wp:cNvGraphicFramePr>
@@ -3098,7 +3091,7 @@
               <a:graphicData uri="http://schemas.openxmlformats.org/drawingml/2006/picture">
                 <pic:pic xmlns:pic="http://schemas.openxmlformats.org/drawingml/2006/picture">
                   <pic:nvPicPr>
-                    <pic:cNvPr id="521877696" name="Picture 3" descr="A diagram with text and a purple and yellow line&#10;&#10;Description automatically generated with medium confidence"/>
+                    <pic:cNvPr id="1193351045" name="Picture 1" descr="A screenshot of a diagram&#10;&#10;Description automatically generated"/>
                     <pic:cNvPicPr>
                       <a:picLocks noChangeAspect="1" noChangeArrowheads="1"/>
                     </pic:cNvPicPr>
@@ -3119,14 +3112,12 @@
                   <pic:spPr bwMode="auto">
                     <a:xfrm>
                       <a:off x="0" y="0"/>
-                      <a:ext cx="5943600" cy="1614805"/>
+                      <a:ext cx="5943600" cy="1701800"/>
                     </a:xfrm>
                     <a:prstGeom prst="rect">
                       <a:avLst/>
                     </a:prstGeom>
-                    <a:solidFill>
-                      <a:schemeClr val="tx1"/>
-                    </a:solidFill>
+                    <a:noFill/>
                     <a:ln>
                       <a:noFill/>
                     </a:ln>
@@ -3241,6 +3232,62 @@
     </w:p>
     <w:p>
       <w:r>
+        <w:rPr>
+          <w:noProof/>
+        </w:rPr>
+        <w:drawing>
+          <wp:inline distT="0" distB="0" distL="0" distR="0" wp14:anchorId="4B6970DB" wp14:editId="03FBE308">
+            <wp:extent cx="3031500" cy="2640256"/>
+            <wp:effectExtent l="0" t="0" r="0" b="8255"/>
+            <wp:docPr id="1362118183" name="Picture 2" descr="A diagram of a client&#10;&#10;Description automatically generated"/>
+            <wp:cNvGraphicFramePr>
+              <a:graphicFrameLocks xmlns:a="http://schemas.openxmlformats.org/drawingml/2006/main" noChangeAspect="1"/>
+            </wp:cNvGraphicFramePr>
+            <a:graphic xmlns:a="http://schemas.openxmlformats.org/drawingml/2006/main">
+              <a:graphicData uri="http://schemas.openxmlformats.org/drawingml/2006/picture">
+                <pic:pic xmlns:pic="http://schemas.openxmlformats.org/drawingml/2006/picture">
+                  <pic:nvPicPr>
+                    <pic:cNvPr id="1362118183" name="Picture 2" descr="A diagram of a client&#10;&#10;Description automatically generated"/>
+                    <pic:cNvPicPr>
+                      <a:picLocks noChangeAspect="1" noChangeArrowheads="1"/>
+                    </pic:cNvPicPr>
+                  </pic:nvPicPr>
+                  <pic:blipFill>
+                    <a:blip r:embed="rId11">
+                      <a:extLst>
+                        <a:ext uri="{28A0092B-C50C-407E-A947-70E740481C1C}">
+                          <a14:useLocalDpi xmlns:a14="http://schemas.microsoft.com/office/drawing/2010/main" val="0"/>
+                        </a:ext>
+                      </a:extLst>
+                    </a:blip>
+                    <a:srcRect/>
+                    <a:stretch>
+                      <a:fillRect/>
+                    </a:stretch>
+                  </pic:blipFill>
+                  <pic:spPr bwMode="auto">
+                    <a:xfrm>
+                      <a:off x="0" y="0"/>
+                      <a:ext cx="3051345" cy="2657540"/>
+                    </a:xfrm>
+                    <a:prstGeom prst="rect">
+                      <a:avLst/>
+                    </a:prstGeom>
+                    <a:noFill/>
+                    <a:ln>
+                      <a:noFill/>
+                    </a:ln>
+                  </pic:spPr>
+                </pic:pic>
+              </a:graphicData>
+            </a:graphic>
+          </wp:inline>
+        </w:drawing>
+      </w:r>
+    </w:p>
+    <w:p>
+      <w:r>
+        <w:lastRenderedPageBreak/>
         <w:t>Data Flow Diagram level 1</w:t>
       </w:r>
     </w:p>
@@ -3249,7 +3296,6 @@
         <w:rPr>
           <w:noProof/>
         </w:rPr>
-        <w:lastRenderedPageBreak/>
         <w:drawing>
           <wp:inline distT="0" distB="0" distL="0" distR="0" wp14:anchorId="4CF56D79" wp14:editId="36006A97">
             <wp:extent cx="5943600" cy="2890520"/>
@@ -3268,7 +3314,7 @@
                     </pic:cNvPicPr>
                   </pic:nvPicPr>
                   <pic:blipFill>
-                    <a:blip r:embed="rId11">
+                    <a:blip r:embed="rId12">
                       <a:extLst>
                         <a:ext uri="{28A0092B-C50C-407E-A947-70E740481C1C}">
                           <a14:useLocalDpi xmlns:a14="http://schemas.microsoft.com/office/drawing/2010/main" val="0"/>
@@ -3313,7 +3359,7 @@
       </w:pPr>
     </w:p>
     <w:sectPr>
-      <w:footerReference w:type="default" r:id="rId12"/>
+      <w:footerReference w:type="default" r:id="rId13"/>
       <w:pgSz w:w="12240" w:h="15840"/>
       <w:pgMar w:top="1440" w:right="1440" w:bottom="1440" w:left="1440" w:header="708" w:footer="708" w:gutter="0"/>
       <w:cols w:space="708"/>

</xml_diff>

<commit_message>
uploaded DFD level 0
</commit_message>
<xml_diff>
--- a/Extrasize.docx
+++ b/Extrasize.docx
@@ -2,10 +2,22 @@
 <file path=word/document.xml><?xml version="1.0" encoding="utf-8"?>
 <w:document xmlns:wpc="http://schemas.microsoft.com/office/word/2010/wordprocessingCanvas" xmlns:cx="http://schemas.microsoft.com/office/drawing/2014/chartex" xmlns:cx1="http://schemas.microsoft.com/office/drawing/2015/9/8/chartex" xmlns:cx2="http://schemas.microsoft.com/office/drawing/2015/10/21/chartex" xmlns:cx3="http://schemas.microsoft.com/office/drawing/2016/5/9/chartex" xmlns:cx4="http://schemas.microsoft.com/office/drawing/2016/5/10/chartex" xmlns:cx5="http://schemas.microsoft.com/office/drawing/2016/5/11/chartex" xmlns:cx6="http://schemas.microsoft.com/office/drawing/2016/5/12/chartex" xmlns:cx7="http://schemas.microsoft.com/office/drawing/2016/5/13/chartex" xmlns:cx8="http://schemas.microsoft.com/office/drawing/2016/5/14/chartex" xmlns:mc="http://schemas.openxmlformats.org/markup-compatibility/2006" xmlns:aink="http://schemas.microsoft.com/office/drawing/2016/ink" xmlns:am3d="http://schemas.microsoft.com/office/drawing/2017/model3d" xmlns:o="urn:schemas-microsoft-com:office:office" xmlns:oel="http://schemas.microsoft.com/office/2019/extlst" xmlns:r="http://schemas.openxmlformats.org/officeDocument/2006/relationships" xmlns:m="http://schemas.openxmlformats.org/officeDocument/2006/math" xmlns:v="urn:schemas-microsoft-com:vml" xmlns:wp14="http://schemas.microsoft.com/office/word/2010/wordprocessingDrawing" xmlns:wp="http://schemas.openxmlformats.org/drawingml/2006/wordprocessingDrawing" xmlns:w10="urn:schemas-microsoft-com:office:word" xmlns:w="http://schemas.openxmlformats.org/wordprocessingml/2006/main" xmlns:w14="http://schemas.microsoft.com/office/word/2010/wordml" xmlns:w15="http://schemas.microsoft.com/office/word/2012/wordml" xmlns:w16cex="http://schemas.microsoft.com/office/word/2018/wordml/cex" xmlns:w16cid="http://schemas.microsoft.com/office/word/2016/wordml/cid" xmlns:w16="http://schemas.microsoft.com/office/word/2018/wordml" xmlns:w16sdtdh="http://schemas.microsoft.com/office/word/2020/wordml/sdtdatahash" xmlns:w16se="http://schemas.microsoft.com/office/word/2015/wordml/symex" xmlns:wpg="http://schemas.microsoft.com/office/word/2010/wordprocessingGroup" xmlns:wpi="http://schemas.microsoft.com/office/word/2010/wordprocessingInk" xmlns:wne="http://schemas.microsoft.com/office/word/2006/wordml" xmlns:wps="http://schemas.microsoft.com/office/word/2010/wordprocessingShape" mc:Ignorable="w14 w15 w16se w16cid w16 w16cex w16sdtdh wp14">
   <w:body>
-    <w:p/>
-    <w:p>
-      <w:r>
-        <w:rPr>
+    <w:p>
+      <w:pPr>
+        <w:rPr>
+          <w:rFonts w:ascii="Times New Roman" w:hAnsi="Times New Roman" w:cs="Times New Roman"/>
+        </w:rPr>
+      </w:pPr>
+    </w:p>
+    <w:p>
+      <w:pPr>
+        <w:rPr>
+          <w:rFonts w:ascii="Times New Roman" w:hAnsi="Times New Roman" w:cs="Times New Roman"/>
+        </w:rPr>
+      </w:pPr>
+      <w:r>
+        <w:rPr>
+          <w:rFonts w:ascii="Times New Roman" w:hAnsi="Times New Roman" w:cs="Times New Roman"/>
           <w:noProof/>
         </w:rPr>
         <w:drawing>
@@ -75,10 +87,34 @@
         </w:drawing>
       </w:r>
     </w:p>
-    <w:p/>
-    <w:p/>
-    <w:p/>
-    <w:p/>
+    <w:p>
+      <w:pPr>
+        <w:rPr>
+          <w:rFonts w:ascii="Times New Roman" w:hAnsi="Times New Roman" w:cs="Times New Roman"/>
+        </w:rPr>
+      </w:pPr>
+    </w:p>
+    <w:p>
+      <w:pPr>
+        <w:rPr>
+          <w:rFonts w:ascii="Times New Roman" w:hAnsi="Times New Roman" w:cs="Times New Roman"/>
+        </w:rPr>
+      </w:pPr>
+    </w:p>
+    <w:p>
+      <w:pPr>
+        <w:rPr>
+          <w:rFonts w:ascii="Times New Roman" w:hAnsi="Times New Roman" w:cs="Times New Roman"/>
+        </w:rPr>
+      </w:pPr>
+    </w:p>
+    <w:p>
+      <w:pPr>
+        <w:rPr>
+          <w:rFonts w:ascii="Times New Roman" w:hAnsi="Times New Roman" w:cs="Times New Roman"/>
+        </w:rPr>
+      </w:pPr>
+    </w:p>
     <w:p>
       <w:pPr>
         <w:jc w:val="center"/>
@@ -158,70 +194,72 @@
           <w:sz w:val="40"/>
           <w:szCs w:val="40"/>
         </w:rPr>
-        <w:t xml:space="preserve">Christopher </w:t>
-      </w:r>
-      <w:r>
+        <w:t>Christopher Shannon</w:t>
+      </w:r>
+    </w:p>
+    <w:p>
+      <w:pPr>
+        <w:jc w:val="center"/>
         <w:rPr>
           <w:rFonts w:ascii="Times New Roman" w:hAnsi="Times New Roman" w:cs="Times New Roman"/>
           <w:sz w:val="40"/>
           <w:szCs w:val="40"/>
         </w:rPr>
-        <w:t>Shannon</w:t>
-      </w:r>
-    </w:p>
-    <w:p>
-      <w:pPr>
-        <w:jc w:val="center"/>
+      </w:pPr>
+      <w:r>
         <w:rPr>
           <w:rFonts w:ascii="Times New Roman" w:hAnsi="Times New Roman" w:cs="Times New Roman"/>
           <w:sz w:val="40"/>
           <w:szCs w:val="40"/>
         </w:rPr>
-      </w:pPr>
-      <w:r>
+        <w:t>Brian Del Carpio</w:t>
+      </w:r>
+    </w:p>
+    <w:p>
+      <w:pPr>
+        <w:jc w:val="center"/>
         <w:rPr>
           <w:rFonts w:ascii="Times New Roman" w:hAnsi="Times New Roman" w:cs="Times New Roman"/>
           <w:sz w:val="40"/>
           <w:szCs w:val="40"/>
         </w:rPr>
-        <w:t>Brian Del Carpio</w:t>
-      </w:r>
-    </w:p>
-    <w:p>
-      <w:pPr>
-        <w:jc w:val="center"/>
+      </w:pPr>
+      <w:r>
         <w:rPr>
           <w:rFonts w:ascii="Times New Roman" w:hAnsi="Times New Roman" w:cs="Times New Roman"/>
           <w:sz w:val="40"/>
           <w:szCs w:val="40"/>
         </w:rPr>
-      </w:pPr>
-      <w:r>
+        <w:t xml:space="preserve">Melvin Wong </w:t>
+      </w:r>
+    </w:p>
+    <w:p>
+      <w:pPr>
+        <w:jc w:val="center"/>
         <w:rPr>
           <w:rFonts w:ascii="Times New Roman" w:hAnsi="Times New Roman" w:cs="Times New Roman"/>
           <w:sz w:val="40"/>
           <w:szCs w:val="40"/>
         </w:rPr>
-        <w:t xml:space="preserve">Melvin Wong </w:t>
-      </w:r>
-    </w:p>
-    <w:p>
-      <w:pPr>
-        <w:jc w:val="center"/>
+      </w:pPr>
+      <w:r>
         <w:rPr>
           <w:rFonts w:ascii="Times New Roman" w:hAnsi="Times New Roman" w:cs="Times New Roman"/>
           <w:sz w:val="40"/>
           <w:szCs w:val="40"/>
         </w:rPr>
-      </w:pPr>
-      <w:r>
+        <w:t>Ian Wu</w:t>
+      </w:r>
+    </w:p>
+    <w:p>
+      <w:pPr>
+        <w:jc w:val="center"/>
         <w:rPr>
           <w:rFonts w:ascii="Times New Roman" w:hAnsi="Times New Roman" w:cs="Times New Roman"/>
           <w:sz w:val="40"/>
           <w:szCs w:val="40"/>
         </w:rPr>
-        <w:t>Ian Wu</w:t>
-      </w:r>
+      </w:pPr>
     </w:p>
     <w:p>
       <w:pPr>
@@ -242,55 +280,59 @@
           <w:szCs w:val="40"/>
         </w:rPr>
       </w:pPr>
-    </w:p>
-    <w:p>
-      <w:pPr>
-        <w:jc w:val="center"/>
+      <w:r>
         <w:rPr>
           <w:rFonts w:ascii="Times New Roman" w:hAnsi="Times New Roman" w:cs="Times New Roman"/>
           <w:sz w:val="40"/>
           <w:szCs w:val="40"/>
         </w:rPr>
-      </w:pPr>
-      <w:r>
+        <w:t xml:space="preserve">Simon Fraser University </w:t>
+      </w:r>
+    </w:p>
+    <w:p>
+      <w:pPr>
+        <w:jc w:val="center"/>
         <w:rPr>
           <w:rFonts w:ascii="Times New Roman" w:hAnsi="Times New Roman" w:cs="Times New Roman"/>
           <w:sz w:val="40"/>
           <w:szCs w:val="40"/>
         </w:rPr>
-        <w:t xml:space="preserve">Simon Fraser University </w:t>
-      </w:r>
-    </w:p>
-    <w:p>
-      <w:pPr>
-        <w:jc w:val="center"/>
+      </w:pPr>
+      <w:r>
         <w:rPr>
           <w:rFonts w:ascii="Times New Roman" w:hAnsi="Times New Roman" w:cs="Times New Roman"/>
           <w:sz w:val="40"/>
           <w:szCs w:val="40"/>
         </w:rPr>
-      </w:pPr>
-      <w:r>
+        <w:t>CMPT 276</w:t>
+      </w:r>
+    </w:p>
+    <w:p>
+      <w:pPr>
         <w:rPr>
           <w:rFonts w:ascii="Times New Roman" w:hAnsi="Times New Roman" w:cs="Times New Roman"/>
           <w:sz w:val="40"/>
           <w:szCs w:val="40"/>
         </w:rPr>
-        <w:t>CMPT 276</w:t>
-      </w:r>
-    </w:p>
-    <w:p>
-      <w:pPr>
-        <w:rPr>
-          <w:rFonts w:ascii="Times New Roman" w:hAnsi="Times New Roman" w:cs="Times New Roman"/>
-          <w:sz w:val="40"/>
-          <w:szCs w:val="40"/>
-        </w:rPr>
-      </w:pPr>
-    </w:p>
-    <w:p/>
-    <w:p>
-      <w:r>
+      </w:pPr>
+    </w:p>
+    <w:p>
+      <w:pPr>
+        <w:rPr>
+          <w:rFonts w:ascii="Times New Roman" w:hAnsi="Times New Roman" w:cs="Times New Roman"/>
+        </w:rPr>
+      </w:pPr>
+    </w:p>
+    <w:p>
+      <w:pPr>
+        <w:rPr>
+          <w:rFonts w:ascii="Times New Roman" w:hAnsi="Times New Roman" w:cs="Times New Roman"/>
+        </w:rPr>
+      </w:pPr>
+      <w:r>
+        <w:rPr>
+          <w:rFonts w:ascii="Times New Roman" w:hAnsi="Times New Roman" w:cs="Times New Roman"/>
+        </w:rPr>
         <w:br w:type="page"/>
       </w:r>
     </w:p>
@@ -309,7 +351,7 @@
     <w:sdt>
       <w:sdtPr>
         <w:rPr>
-          <w:rFonts w:asciiTheme="minorHAnsi" w:eastAsiaTheme="minorHAnsi" w:hAnsiTheme="minorHAnsi" w:cstheme="minorBidi"/>
+          <w:rFonts w:ascii="Times New Roman" w:eastAsiaTheme="minorHAnsi" w:hAnsi="Times New Roman" w:cs="Times New Roman"/>
           <w:color w:val="auto"/>
           <w:kern w:val="2"/>
           <w:sz w:val="22"/>
@@ -335,8 +377,14 @@
           <w:pPr>
             <w:pStyle w:val="TOCHeading"/>
             <w:spacing w:line="360" w:lineRule="auto"/>
+            <w:rPr>
+              <w:rFonts w:ascii="Times New Roman" w:hAnsi="Times New Roman" w:cs="Times New Roman"/>
+            </w:rPr>
           </w:pPr>
           <w:r>
+            <w:rPr>
+              <w:rFonts w:ascii="Times New Roman" w:hAnsi="Times New Roman" w:cs="Times New Roman"/>
+            </w:rPr>
             <w:t>Contents</w:t>
           </w:r>
         </w:p>
@@ -348,7 +396,7 @@
             </w:tabs>
             <w:spacing w:line="360" w:lineRule="auto"/>
             <w:rPr>
-              <w:rFonts w:cstheme="minorBidi"/>
+              <w:rFonts w:ascii="Times New Roman" w:hAnsi="Times New Roman"/>
               <w:noProof/>
               <w:kern w:val="2"/>
               <w:lang w:val="en-CA" w:eastAsia="en-CA"/>
@@ -356,24 +404,35 @@
             </w:rPr>
           </w:pPr>
           <w:r>
+            <w:rPr>
+              <w:rFonts w:ascii="Times New Roman" w:hAnsi="Times New Roman"/>
+            </w:rPr>
             <w:fldChar w:fldCharType="begin"/>
           </w:r>
           <w:r>
+            <w:rPr>
+              <w:rFonts w:ascii="Times New Roman" w:hAnsi="Times New Roman"/>
+            </w:rPr>
             <w:instrText xml:space="preserve"> TOC \o "1-3" \h \z \u </w:instrText>
           </w:r>
           <w:r>
+            <w:rPr>
+              <w:rFonts w:ascii="Times New Roman" w:hAnsi="Times New Roman"/>
+            </w:rPr>
             <w:fldChar w:fldCharType="separate"/>
           </w:r>
           <w:hyperlink w:anchor="_Toc150026030" w:history="1">
             <w:r>
               <w:rPr>
                 <w:rStyle w:val="Hyperlink"/>
+                <w:rFonts w:ascii="Times New Roman" w:hAnsi="Times New Roman"/>
                 <w:noProof/>
               </w:rPr>
               <w:t>Project Overview</w:t>
             </w:r>
             <w:r>
               <w:rPr>
+                <w:rFonts w:ascii="Times New Roman" w:hAnsi="Times New Roman"/>
                 <w:noProof/>
                 <w:webHidden/>
               </w:rPr>
@@ -381,6 +440,7 @@
             </w:r>
             <w:r>
               <w:rPr>
+                <w:rFonts w:ascii="Times New Roman" w:hAnsi="Times New Roman"/>
                 <w:noProof/>
                 <w:webHidden/>
               </w:rPr>
@@ -388,6 +448,7 @@
             </w:r>
             <w:r>
               <w:rPr>
+                <w:rFonts w:ascii="Times New Roman" w:hAnsi="Times New Roman"/>
                 <w:noProof/>
                 <w:webHidden/>
               </w:rPr>
@@ -395,12 +456,14 @@
             </w:r>
             <w:r>
               <w:rPr>
-                <w:noProof/>
-                <w:webHidden/>
-              </w:rPr>
-            </w:r>
-            <w:r>
-              <w:rPr>
+                <w:rFonts w:ascii="Times New Roman" w:hAnsi="Times New Roman"/>
+                <w:noProof/>
+                <w:webHidden/>
+              </w:rPr>
+            </w:r>
+            <w:r>
+              <w:rPr>
+                <w:rFonts w:ascii="Times New Roman" w:hAnsi="Times New Roman"/>
                 <w:noProof/>
                 <w:webHidden/>
               </w:rPr>
@@ -408,6 +471,7 @@
             </w:r>
             <w:r>
               <w:rPr>
+                <w:rFonts w:ascii="Times New Roman" w:hAnsi="Times New Roman"/>
                 <w:noProof/>
                 <w:webHidden/>
               </w:rPr>
@@ -415,6 +479,7 @@
             </w:r>
             <w:r>
               <w:rPr>
+                <w:rFonts w:ascii="Times New Roman" w:hAnsi="Times New Roman"/>
                 <w:noProof/>
                 <w:webHidden/>
               </w:rPr>
@@ -430,7 +495,7 @@
             </w:tabs>
             <w:spacing w:line="360" w:lineRule="auto"/>
             <w:rPr>
-              <w:rFonts w:cstheme="minorBidi"/>
+              <w:rFonts w:ascii="Times New Roman" w:hAnsi="Times New Roman"/>
               <w:noProof/>
               <w:kern w:val="2"/>
               <w:lang w:val="en-CA" w:eastAsia="en-CA"/>
@@ -441,12 +506,14 @@
             <w:r>
               <w:rPr>
                 <w:rStyle w:val="Hyperlink"/>
+                <w:rFonts w:ascii="Times New Roman" w:hAnsi="Times New Roman"/>
                 <w:noProof/>
               </w:rPr>
               <w:t>Kanban Methodology</w:t>
             </w:r>
             <w:r>
               <w:rPr>
+                <w:rFonts w:ascii="Times New Roman" w:hAnsi="Times New Roman"/>
                 <w:noProof/>
                 <w:webHidden/>
               </w:rPr>
@@ -454,6 +521,7 @@
             </w:r>
             <w:r>
               <w:rPr>
+                <w:rFonts w:ascii="Times New Roman" w:hAnsi="Times New Roman"/>
                 <w:noProof/>
                 <w:webHidden/>
               </w:rPr>
@@ -461,6 +529,7 @@
             </w:r>
             <w:r>
               <w:rPr>
+                <w:rFonts w:ascii="Times New Roman" w:hAnsi="Times New Roman"/>
                 <w:noProof/>
                 <w:webHidden/>
               </w:rPr>
@@ -468,12 +537,14 @@
             </w:r>
             <w:r>
               <w:rPr>
-                <w:noProof/>
-                <w:webHidden/>
-              </w:rPr>
-            </w:r>
-            <w:r>
-              <w:rPr>
+                <w:rFonts w:ascii="Times New Roman" w:hAnsi="Times New Roman"/>
+                <w:noProof/>
+                <w:webHidden/>
+              </w:rPr>
+            </w:r>
+            <w:r>
+              <w:rPr>
+                <w:rFonts w:ascii="Times New Roman" w:hAnsi="Times New Roman"/>
                 <w:noProof/>
                 <w:webHidden/>
               </w:rPr>
@@ -481,6 +552,7 @@
             </w:r>
             <w:r>
               <w:rPr>
+                <w:rFonts w:ascii="Times New Roman" w:hAnsi="Times New Roman"/>
                 <w:noProof/>
                 <w:webHidden/>
               </w:rPr>
@@ -488,6 +560,7 @@
             </w:r>
             <w:r>
               <w:rPr>
+                <w:rFonts w:ascii="Times New Roman" w:hAnsi="Times New Roman"/>
                 <w:noProof/>
                 <w:webHidden/>
               </w:rPr>
@@ -503,7 +576,7 @@
             </w:tabs>
             <w:spacing w:line="360" w:lineRule="auto"/>
             <w:rPr>
-              <w:rFonts w:cstheme="minorBidi"/>
+              <w:rFonts w:ascii="Times New Roman" w:hAnsi="Times New Roman"/>
               <w:noProof/>
               <w:kern w:val="2"/>
               <w:lang w:val="en-CA" w:eastAsia="en-CA"/>
@@ -514,12 +587,14 @@
             <w:r>
               <w:rPr>
                 <w:rStyle w:val="Hyperlink"/>
+                <w:rFonts w:ascii="Times New Roman" w:hAnsi="Times New Roman"/>
                 <w:noProof/>
               </w:rPr>
               <w:t>User Stories</w:t>
             </w:r>
             <w:r>
               <w:rPr>
+                <w:rFonts w:ascii="Times New Roman" w:hAnsi="Times New Roman"/>
                 <w:noProof/>
                 <w:webHidden/>
               </w:rPr>
@@ -527,6 +602,7 @@
             </w:r>
             <w:r>
               <w:rPr>
+                <w:rFonts w:ascii="Times New Roman" w:hAnsi="Times New Roman"/>
                 <w:noProof/>
                 <w:webHidden/>
               </w:rPr>
@@ -534,6 +610,7 @@
             </w:r>
             <w:r>
               <w:rPr>
+                <w:rFonts w:ascii="Times New Roman" w:hAnsi="Times New Roman"/>
                 <w:noProof/>
                 <w:webHidden/>
               </w:rPr>
@@ -541,12 +618,14 @@
             </w:r>
             <w:r>
               <w:rPr>
-                <w:noProof/>
-                <w:webHidden/>
-              </w:rPr>
-            </w:r>
-            <w:r>
-              <w:rPr>
+                <w:rFonts w:ascii="Times New Roman" w:hAnsi="Times New Roman"/>
+                <w:noProof/>
+                <w:webHidden/>
+              </w:rPr>
+            </w:r>
+            <w:r>
+              <w:rPr>
+                <w:rFonts w:ascii="Times New Roman" w:hAnsi="Times New Roman"/>
                 <w:noProof/>
                 <w:webHidden/>
               </w:rPr>
@@ -554,6 +633,7 @@
             </w:r>
             <w:r>
               <w:rPr>
+                <w:rFonts w:ascii="Times New Roman" w:hAnsi="Times New Roman"/>
                 <w:noProof/>
                 <w:webHidden/>
               </w:rPr>
@@ -561,6 +641,7 @@
             </w:r>
             <w:r>
               <w:rPr>
+                <w:rFonts w:ascii="Times New Roman" w:hAnsi="Times New Roman"/>
                 <w:noProof/>
                 <w:webHidden/>
               </w:rPr>
@@ -576,7 +657,7 @@
             </w:tabs>
             <w:spacing w:line="360" w:lineRule="auto"/>
             <w:rPr>
-              <w:rFonts w:cstheme="minorBidi"/>
+              <w:rFonts w:ascii="Times New Roman" w:hAnsi="Times New Roman"/>
               <w:noProof/>
               <w:kern w:val="2"/>
               <w:lang w:val="en-CA" w:eastAsia="en-CA"/>
@@ -587,12 +668,14 @@
             <w:r>
               <w:rPr>
                 <w:rStyle w:val="Hyperlink"/>
+                <w:rFonts w:ascii="Times New Roman" w:hAnsi="Times New Roman"/>
                 <w:noProof/>
               </w:rPr>
               <w:t>Technology Stack</w:t>
             </w:r>
             <w:r>
               <w:rPr>
+                <w:rFonts w:ascii="Times New Roman" w:hAnsi="Times New Roman"/>
                 <w:noProof/>
                 <w:webHidden/>
               </w:rPr>
@@ -600,6 +683,7 @@
             </w:r>
             <w:r>
               <w:rPr>
+                <w:rFonts w:ascii="Times New Roman" w:hAnsi="Times New Roman"/>
                 <w:noProof/>
                 <w:webHidden/>
               </w:rPr>
@@ -607,6 +691,7 @@
             </w:r>
             <w:r>
               <w:rPr>
+                <w:rFonts w:ascii="Times New Roman" w:hAnsi="Times New Roman"/>
                 <w:noProof/>
                 <w:webHidden/>
               </w:rPr>
@@ -614,12 +699,14 @@
             </w:r>
             <w:r>
               <w:rPr>
-                <w:noProof/>
-                <w:webHidden/>
-              </w:rPr>
-            </w:r>
-            <w:r>
-              <w:rPr>
+                <w:rFonts w:ascii="Times New Roman" w:hAnsi="Times New Roman"/>
+                <w:noProof/>
+                <w:webHidden/>
+              </w:rPr>
+            </w:r>
+            <w:r>
+              <w:rPr>
+                <w:rFonts w:ascii="Times New Roman" w:hAnsi="Times New Roman"/>
                 <w:noProof/>
                 <w:webHidden/>
               </w:rPr>
@@ -627,6 +714,7 @@
             </w:r>
             <w:r>
               <w:rPr>
+                <w:rFonts w:ascii="Times New Roman" w:hAnsi="Times New Roman"/>
                 <w:noProof/>
                 <w:webHidden/>
               </w:rPr>
@@ -634,6 +722,7 @@
             </w:r>
             <w:r>
               <w:rPr>
+                <w:rFonts w:ascii="Times New Roman" w:hAnsi="Times New Roman"/>
                 <w:noProof/>
                 <w:webHidden/>
               </w:rPr>
@@ -649,7 +738,7 @@
             </w:tabs>
             <w:spacing w:line="360" w:lineRule="auto"/>
             <w:rPr>
-              <w:rFonts w:cstheme="minorBidi"/>
+              <w:rFonts w:ascii="Times New Roman" w:hAnsi="Times New Roman"/>
               <w:noProof/>
               <w:kern w:val="2"/>
               <w:lang w:val="en-CA" w:eastAsia="en-CA"/>
@@ -659,6 +748,7 @@
           <w:r>
             <w:rPr>
               <w:rStyle w:val="Hyperlink"/>
+              <w:rFonts w:ascii="Times New Roman" w:hAnsi="Times New Roman"/>
               <w:noProof/>
               <w:u w:val="none"/>
             </w:rPr>
@@ -668,12 +758,14 @@
             <w:r>
               <w:rPr>
                 <w:rStyle w:val="Hyperlink"/>
+                <w:rFonts w:ascii="Times New Roman" w:hAnsi="Times New Roman"/>
                 <w:noProof/>
               </w:rPr>
               <w:t>JavaScript/React</w:t>
             </w:r>
             <w:r>
               <w:rPr>
+                <w:rFonts w:ascii="Times New Roman" w:hAnsi="Times New Roman"/>
                 <w:noProof/>
                 <w:webHidden/>
               </w:rPr>
@@ -681,6 +773,7 @@
             </w:r>
             <w:r>
               <w:rPr>
+                <w:rFonts w:ascii="Times New Roman" w:hAnsi="Times New Roman"/>
                 <w:noProof/>
                 <w:webHidden/>
               </w:rPr>
@@ -688,6 +781,7 @@
             </w:r>
             <w:r>
               <w:rPr>
+                <w:rFonts w:ascii="Times New Roman" w:hAnsi="Times New Roman"/>
                 <w:noProof/>
                 <w:webHidden/>
               </w:rPr>
@@ -695,12 +789,14 @@
             </w:r>
             <w:r>
               <w:rPr>
-                <w:noProof/>
-                <w:webHidden/>
-              </w:rPr>
-            </w:r>
-            <w:r>
-              <w:rPr>
+                <w:rFonts w:ascii="Times New Roman" w:hAnsi="Times New Roman"/>
+                <w:noProof/>
+                <w:webHidden/>
+              </w:rPr>
+            </w:r>
+            <w:r>
+              <w:rPr>
+                <w:rFonts w:ascii="Times New Roman" w:hAnsi="Times New Roman"/>
                 <w:noProof/>
                 <w:webHidden/>
               </w:rPr>
@@ -708,6 +804,7 @@
             </w:r>
             <w:r>
               <w:rPr>
+                <w:rFonts w:ascii="Times New Roman" w:hAnsi="Times New Roman"/>
                 <w:noProof/>
                 <w:webHidden/>
               </w:rPr>
@@ -715,6 +812,7 @@
             </w:r>
             <w:r>
               <w:rPr>
+                <w:rFonts w:ascii="Times New Roman" w:hAnsi="Times New Roman"/>
                 <w:noProof/>
                 <w:webHidden/>
               </w:rPr>
@@ -730,7 +828,7 @@
             </w:tabs>
             <w:spacing w:line="360" w:lineRule="auto"/>
             <w:rPr>
-              <w:rFonts w:cstheme="minorBidi"/>
+              <w:rFonts w:ascii="Times New Roman" w:hAnsi="Times New Roman"/>
               <w:noProof/>
               <w:kern w:val="2"/>
               <w:lang w:val="en-CA" w:eastAsia="en-CA"/>
@@ -740,6 +838,7 @@
           <w:r>
             <w:rPr>
               <w:rStyle w:val="Hyperlink"/>
+              <w:rFonts w:ascii="Times New Roman" w:hAnsi="Times New Roman"/>
               <w:noProof/>
               <w:u w:val="none"/>
             </w:rPr>
@@ -749,12 +848,14 @@
             <w:r>
               <w:rPr>
                 <w:rStyle w:val="Hyperlink"/>
+                <w:rFonts w:ascii="Times New Roman" w:hAnsi="Times New Roman"/>
                 <w:noProof/>
               </w:rPr>
               <w:t>HTML</w:t>
             </w:r>
             <w:r>
               <w:rPr>
+                <w:rFonts w:ascii="Times New Roman" w:hAnsi="Times New Roman"/>
                 <w:noProof/>
                 <w:webHidden/>
               </w:rPr>
@@ -762,6 +863,7 @@
             </w:r>
             <w:r>
               <w:rPr>
+                <w:rFonts w:ascii="Times New Roman" w:hAnsi="Times New Roman"/>
                 <w:noProof/>
                 <w:webHidden/>
               </w:rPr>
@@ -769,6 +871,7 @@
             </w:r>
             <w:r>
               <w:rPr>
+                <w:rFonts w:ascii="Times New Roman" w:hAnsi="Times New Roman"/>
                 <w:noProof/>
                 <w:webHidden/>
               </w:rPr>
@@ -776,12 +879,14 @@
             </w:r>
             <w:r>
               <w:rPr>
-                <w:noProof/>
-                <w:webHidden/>
-              </w:rPr>
-            </w:r>
-            <w:r>
-              <w:rPr>
+                <w:rFonts w:ascii="Times New Roman" w:hAnsi="Times New Roman"/>
+                <w:noProof/>
+                <w:webHidden/>
+              </w:rPr>
+            </w:r>
+            <w:r>
+              <w:rPr>
+                <w:rFonts w:ascii="Times New Roman" w:hAnsi="Times New Roman"/>
                 <w:noProof/>
                 <w:webHidden/>
               </w:rPr>
@@ -789,6 +894,7 @@
             </w:r>
             <w:r>
               <w:rPr>
+                <w:rFonts w:ascii="Times New Roman" w:hAnsi="Times New Roman"/>
                 <w:noProof/>
                 <w:webHidden/>
               </w:rPr>
@@ -796,6 +902,7 @@
             </w:r>
             <w:r>
               <w:rPr>
+                <w:rFonts w:ascii="Times New Roman" w:hAnsi="Times New Roman"/>
                 <w:noProof/>
                 <w:webHidden/>
               </w:rPr>
@@ -811,7 +918,7 @@
             </w:tabs>
             <w:spacing w:line="360" w:lineRule="auto"/>
             <w:rPr>
-              <w:rFonts w:cstheme="minorBidi"/>
+              <w:rFonts w:ascii="Times New Roman" w:hAnsi="Times New Roman"/>
               <w:noProof/>
               <w:kern w:val="2"/>
               <w:lang w:val="en-CA" w:eastAsia="en-CA"/>
@@ -821,6 +928,7 @@
           <w:r>
             <w:rPr>
               <w:rStyle w:val="Hyperlink"/>
+              <w:rFonts w:ascii="Times New Roman" w:hAnsi="Times New Roman"/>
               <w:noProof/>
               <w:u w:val="none"/>
             </w:rPr>
@@ -830,12 +938,14 @@
             <w:r>
               <w:rPr>
                 <w:rStyle w:val="Hyperlink"/>
+                <w:rFonts w:ascii="Times New Roman" w:hAnsi="Times New Roman"/>
                 <w:noProof/>
               </w:rPr>
               <w:t>CSS</w:t>
             </w:r>
             <w:r>
               <w:rPr>
+                <w:rFonts w:ascii="Times New Roman" w:hAnsi="Times New Roman"/>
                 <w:noProof/>
                 <w:webHidden/>
               </w:rPr>
@@ -843,6 +953,7 @@
             </w:r>
             <w:r>
               <w:rPr>
+                <w:rFonts w:ascii="Times New Roman" w:hAnsi="Times New Roman"/>
                 <w:noProof/>
                 <w:webHidden/>
               </w:rPr>
@@ -850,6 +961,7 @@
             </w:r>
             <w:r>
               <w:rPr>
+                <w:rFonts w:ascii="Times New Roman" w:hAnsi="Times New Roman"/>
                 <w:noProof/>
                 <w:webHidden/>
               </w:rPr>
@@ -857,12 +969,14 @@
             </w:r>
             <w:r>
               <w:rPr>
-                <w:noProof/>
-                <w:webHidden/>
-              </w:rPr>
-            </w:r>
-            <w:r>
-              <w:rPr>
+                <w:rFonts w:ascii="Times New Roman" w:hAnsi="Times New Roman"/>
+                <w:noProof/>
+                <w:webHidden/>
+              </w:rPr>
+            </w:r>
+            <w:r>
+              <w:rPr>
+                <w:rFonts w:ascii="Times New Roman" w:hAnsi="Times New Roman"/>
                 <w:noProof/>
                 <w:webHidden/>
               </w:rPr>
@@ -870,6 +984,7 @@
             </w:r>
             <w:r>
               <w:rPr>
+                <w:rFonts w:ascii="Times New Roman" w:hAnsi="Times New Roman"/>
                 <w:noProof/>
                 <w:webHidden/>
               </w:rPr>
@@ -877,6 +992,7 @@
             </w:r>
             <w:r>
               <w:rPr>
+                <w:rFonts w:ascii="Times New Roman" w:hAnsi="Times New Roman"/>
                 <w:noProof/>
                 <w:webHidden/>
               </w:rPr>
@@ -892,7 +1008,7 @@
             </w:tabs>
             <w:spacing w:line="360" w:lineRule="auto"/>
             <w:rPr>
-              <w:rFonts w:cstheme="minorBidi"/>
+              <w:rFonts w:ascii="Times New Roman" w:hAnsi="Times New Roman"/>
               <w:noProof/>
               <w:kern w:val="2"/>
               <w:lang w:val="en-CA" w:eastAsia="en-CA"/>
@@ -903,12 +1019,14 @@
             <w:r>
               <w:rPr>
                 <w:rStyle w:val="Hyperlink"/>
+                <w:rFonts w:ascii="Times New Roman" w:hAnsi="Times New Roman"/>
                 <w:noProof/>
               </w:rPr>
               <w:t>APIs</w:t>
             </w:r>
             <w:r>
               <w:rPr>
+                <w:rFonts w:ascii="Times New Roman" w:hAnsi="Times New Roman"/>
                 <w:noProof/>
                 <w:webHidden/>
               </w:rPr>
@@ -916,6 +1034,7 @@
             </w:r>
             <w:r>
               <w:rPr>
+                <w:rFonts w:ascii="Times New Roman" w:hAnsi="Times New Roman"/>
                 <w:noProof/>
                 <w:webHidden/>
               </w:rPr>
@@ -923,6 +1042,7 @@
             </w:r>
             <w:r>
               <w:rPr>
+                <w:rFonts w:ascii="Times New Roman" w:hAnsi="Times New Roman"/>
                 <w:noProof/>
                 <w:webHidden/>
               </w:rPr>
@@ -930,12 +1050,14 @@
             </w:r>
             <w:r>
               <w:rPr>
-                <w:noProof/>
-                <w:webHidden/>
-              </w:rPr>
-            </w:r>
-            <w:r>
-              <w:rPr>
+                <w:rFonts w:ascii="Times New Roman" w:hAnsi="Times New Roman"/>
+                <w:noProof/>
+                <w:webHidden/>
+              </w:rPr>
+            </w:r>
+            <w:r>
+              <w:rPr>
+                <w:rFonts w:ascii="Times New Roman" w:hAnsi="Times New Roman"/>
                 <w:noProof/>
                 <w:webHidden/>
               </w:rPr>
@@ -943,6 +1065,7 @@
             </w:r>
             <w:r>
               <w:rPr>
+                <w:rFonts w:ascii="Times New Roman" w:hAnsi="Times New Roman"/>
                 <w:noProof/>
                 <w:webHidden/>
               </w:rPr>
@@ -950,6 +1073,7 @@
             </w:r>
             <w:r>
               <w:rPr>
+                <w:rFonts w:ascii="Times New Roman" w:hAnsi="Times New Roman"/>
                 <w:noProof/>
                 <w:webHidden/>
               </w:rPr>
@@ -965,7 +1089,7 @@
             </w:tabs>
             <w:spacing w:line="360" w:lineRule="auto"/>
             <w:rPr>
-              <w:rFonts w:cstheme="minorBidi"/>
+              <w:rFonts w:ascii="Times New Roman" w:hAnsi="Times New Roman"/>
               <w:noProof/>
               <w:kern w:val="2"/>
               <w:lang w:val="en-CA" w:eastAsia="en-CA"/>
@@ -975,6 +1099,7 @@
           <w:r>
             <w:rPr>
               <w:rStyle w:val="Hyperlink"/>
+              <w:rFonts w:ascii="Times New Roman" w:hAnsi="Times New Roman"/>
               <w:noProof/>
               <w:u w:val="none"/>
             </w:rPr>
@@ -984,12 +1109,14 @@
             <w:r>
               <w:rPr>
                 <w:rStyle w:val="Hyperlink"/>
+                <w:rFonts w:ascii="Times New Roman" w:hAnsi="Times New Roman"/>
                 <w:noProof/>
               </w:rPr>
               <w:t>Google Calendar</w:t>
             </w:r>
             <w:r>
               <w:rPr>
+                <w:rFonts w:ascii="Times New Roman" w:hAnsi="Times New Roman"/>
                 <w:noProof/>
                 <w:webHidden/>
               </w:rPr>
@@ -997,6 +1124,7 @@
             </w:r>
             <w:r>
               <w:rPr>
+                <w:rFonts w:ascii="Times New Roman" w:hAnsi="Times New Roman"/>
                 <w:noProof/>
                 <w:webHidden/>
               </w:rPr>
@@ -1004,6 +1132,7 @@
             </w:r>
             <w:r>
               <w:rPr>
+                <w:rFonts w:ascii="Times New Roman" w:hAnsi="Times New Roman"/>
                 <w:noProof/>
                 <w:webHidden/>
               </w:rPr>
@@ -1011,12 +1140,14 @@
             </w:r>
             <w:r>
               <w:rPr>
-                <w:noProof/>
-                <w:webHidden/>
-              </w:rPr>
-            </w:r>
-            <w:r>
-              <w:rPr>
+                <w:rFonts w:ascii="Times New Roman" w:hAnsi="Times New Roman"/>
+                <w:noProof/>
+                <w:webHidden/>
+              </w:rPr>
+            </w:r>
+            <w:r>
+              <w:rPr>
+                <w:rFonts w:ascii="Times New Roman" w:hAnsi="Times New Roman"/>
                 <w:noProof/>
                 <w:webHidden/>
               </w:rPr>
@@ -1024,6 +1155,7 @@
             </w:r>
             <w:r>
               <w:rPr>
+                <w:rFonts w:ascii="Times New Roman" w:hAnsi="Times New Roman"/>
                 <w:noProof/>
                 <w:webHidden/>
               </w:rPr>
@@ -1031,6 +1163,7 @@
             </w:r>
             <w:r>
               <w:rPr>
+                <w:rFonts w:ascii="Times New Roman" w:hAnsi="Times New Roman"/>
                 <w:noProof/>
                 <w:webHidden/>
               </w:rPr>
@@ -1046,7 +1179,7 @@
             </w:tabs>
             <w:spacing w:line="360" w:lineRule="auto"/>
             <w:rPr>
-              <w:rFonts w:cstheme="minorBidi"/>
+              <w:rFonts w:ascii="Times New Roman" w:hAnsi="Times New Roman"/>
               <w:noProof/>
               <w:kern w:val="2"/>
               <w:lang w:val="en-CA" w:eastAsia="en-CA"/>
@@ -1056,6 +1189,7 @@
           <w:r>
             <w:rPr>
               <w:rStyle w:val="Hyperlink"/>
+              <w:rFonts w:ascii="Times New Roman" w:hAnsi="Times New Roman"/>
               <w:noProof/>
               <w:u w:val="none"/>
             </w:rPr>
@@ -1065,12 +1199,14 @@
             <w:r>
               <w:rPr>
                 <w:rStyle w:val="Hyperlink"/>
+                <w:rFonts w:ascii="Times New Roman" w:hAnsi="Times New Roman"/>
                 <w:noProof/>
               </w:rPr>
               <w:t>Strava</w:t>
             </w:r>
             <w:r>
               <w:rPr>
+                <w:rFonts w:ascii="Times New Roman" w:hAnsi="Times New Roman"/>
                 <w:noProof/>
                 <w:webHidden/>
               </w:rPr>
@@ -1078,6 +1214,7 @@
             </w:r>
             <w:r>
               <w:rPr>
+                <w:rFonts w:ascii="Times New Roman" w:hAnsi="Times New Roman"/>
                 <w:noProof/>
                 <w:webHidden/>
               </w:rPr>
@@ -1085,6 +1222,7 @@
             </w:r>
             <w:r>
               <w:rPr>
+                <w:rFonts w:ascii="Times New Roman" w:hAnsi="Times New Roman"/>
                 <w:noProof/>
                 <w:webHidden/>
               </w:rPr>
@@ -1092,12 +1230,14 @@
             </w:r>
             <w:r>
               <w:rPr>
-                <w:noProof/>
-                <w:webHidden/>
-              </w:rPr>
-            </w:r>
-            <w:r>
-              <w:rPr>
+                <w:rFonts w:ascii="Times New Roman" w:hAnsi="Times New Roman"/>
+                <w:noProof/>
+                <w:webHidden/>
+              </w:rPr>
+            </w:r>
+            <w:r>
+              <w:rPr>
+                <w:rFonts w:ascii="Times New Roman" w:hAnsi="Times New Roman"/>
                 <w:noProof/>
                 <w:webHidden/>
               </w:rPr>
@@ -1105,6 +1245,7 @@
             </w:r>
             <w:r>
               <w:rPr>
+                <w:rFonts w:ascii="Times New Roman" w:hAnsi="Times New Roman"/>
                 <w:noProof/>
                 <w:webHidden/>
               </w:rPr>
@@ -1112,6 +1253,7 @@
             </w:r>
             <w:r>
               <w:rPr>
+                <w:rFonts w:ascii="Times New Roman" w:hAnsi="Times New Roman"/>
                 <w:noProof/>
                 <w:webHidden/>
               </w:rPr>
@@ -1127,7 +1269,7 @@
             </w:tabs>
             <w:spacing w:line="360" w:lineRule="auto"/>
             <w:rPr>
-              <w:rFonts w:cstheme="minorBidi"/>
+              <w:rFonts w:ascii="Times New Roman" w:hAnsi="Times New Roman"/>
               <w:noProof/>
               <w:kern w:val="2"/>
               <w:lang w:val="en-CA" w:eastAsia="en-CA"/>
@@ -1138,12 +1280,14 @@
             <w:r>
               <w:rPr>
                 <w:rStyle w:val="Hyperlink"/>
+                <w:rFonts w:ascii="Times New Roman" w:hAnsi="Times New Roman"/>
                 <w:noProof/>
               </w:rPr>
               <w:t>Project Features</w:t>
             </w:r>
             <w:r>
               <w:rPr>
+                <w:rFonts w:ascii="Times New Roman" w:hAnsi="Times New Roman"/>
                 <w:noProof/>
                 <w:webHidden/>
               </w:rPr>
@@ -1151,6 +1295,7 @@
             </w:r>
             <w:r>
               <w:rPr>
+                <w:rFonts w:ascii="Times New Roman" w:hAnsi="Times New Roman"/>
                 <w:noProof/>
                 <w:webHidden/>
               </w:rPr>
@@ -1158,6 +1303,7 @@
             </w:r>
             <w:r>
               <w:rPr>
+                <w:rFonts w:ascii="Times New Roman" w:hAnsi="Times New Roman"/>
                 <w:noProof/>
                 <w:webHidden/>
               </w:rPr>
@@ -1165,12 +1311,14 @@
             </w:r>
             <w:r>
               <w:rPr>
-                <w:noProof/>
-                <w:webHidden/>
-              </w:rPr>
-            </w:r>
-            <w:r>
-              <w:rPr>
+                <w:rFonts w:ascii="Times New Roman" w:hAnsi="Times New Roman"/>
+                <w:noProof/>
+                <w:webHidden/>
+              </w:rPr>
+            </w:r>
+            <w:r>
+              <w:rPr>
+                <w:rFonts w:ascii="Times New Roman" w:hAnsi="Times New Roman"/>
                 <w:noProof/>
                 <w:webHidden/>
               </w:rPr>
@@ -1178,6 +1326,7 @@
             </w:r>
             <w:r>
               <w:rPr>
+                <w:rFonts w:ascii="Times New Roman" w:hAnsi="Times New Roman"/>
                 <w:noProof/>
                 <w:webHidden/>
               </w:rPr>
@@ -1185,6 +1334,7 @@
             </w:r>
             <w:r>
               <w:rPr>
+                <w:rFonts w:ascii="Times New Roman" w:hAnsi="Times New Roman"/>
                 <w:noProof/>
                 <w:webHidden/>
               </w:rPr>
@@ -1200,7 +1350,7 @@
             </w:tabs>
             <w:spacing w:line="360" w:lineRule="auto"/>
             <w:rPr>
-              <w:rFonts w:cstheme="minorBidi"/>
+              <w:rFonts w:ascii="Times New Roman" w:hAnsi="Times New Roman"/>
               <w:noProof/>
               <w:kern w:val="2"/>
               <w:lang w:val="en-CA" w:eastAsia="en-CA"/>
@@ -1211,12 +1361,14 @@
             <w:r>
               <w:rPr>
                 <w:rStyle w:val="Hyperlink"/>
+                <w:rFonts w:ascii="Times New Roman" w:hAnsi="Times New Roman"/>
                 <w:noProof/>
               </w:rPr>
               <w:t>Work Breakdown Structure</w:t>
             </w:r>
             <w:r>
               <w:rPr>
+                <w:rFonts w:ascii="Times New Roman" w:hAnsi="Times New Roman"/>
                 <w:noProof/>
                 <w:webHidden/>
               </w:rPr>
@@ -1224,6 +1376,7 @@
             </w:r>
             <w:r>
               <w:rPr>
+                <w:rFonts w:ascii="Times New Roman" w:hAnsi="Times New Roman"/>
                 <w:noProof/>
                 <w:webHidden/>
               </w:rPr>
@@ -1231,6 +1384,7 @@
             </w:r>
             <w:r>
               <w:rPr>
+                <w:rFonts w:ascii="Times New Roman" w:hAnsi="Times New Roman"/>
                 <w:noProof/>
                 <w:webHidden/>
               </w:rPr>
@@ -1238,12 +1392,14 @@
             </w:r>
             <w:r>
               <w:rPr>
-                <w:noProof/>
-                <w:webHidden/>
-              </w:rPr>
-            </w:r>
-            <w:r>
-              <w:rPr>
+                <w:rFonts w:ascii="Times New Roman" w:hAnsi="Times New Roman"/>
+                <w:noProof/>
+                <w:webHidden/>
+              </w:rPr>
+            </w:r>
+            <w:r>
+              <w:rPr>
+                <w:rFonts w:ascii="Times New Roman" w:hAnsi="Times New Roman"/>
                 <w:noProof/>
                 <w:webHidden/>
               </w:rPr>
@@ -1251,6 +1407,7 @@
             </w:r>
             <w:r>
               <w:rPr>
+                <w:rFonts w:ascii="Times New Roman" w:hAnsi="Times New Roman"/>
                 <w:noProof/>
                 <w:webHidden/>
               </w:rPr>
@@ -1258,6 +1415,7 @@
             </w:r>
             <w:r>
               <w:rPr>
+                <w:rFonts w:ascii="Times New Roman" w:hAnsi="Times New Roman"/>
                 <w:noProof/>
                 <w:webHidden/>
               </w:rPr>
@@ -1273,7 +1431,7 @@
             </w:tabs>
             <w:spacing w:line="360" w:lineRule="auto"/>
             <w:rPr>
-              <w:rFonts w:cstheme="minorBidi"/>
+              <w:rFonts w:ascii="Times New Roman" w:hAnsi="Times New Roman"/>
               <w:noProof/>
               <w:kern w:val="2"/>
               <w:lang w:val="en-CA" w:eastAsia="en-CA"/>
@@ -1284,12 +1442,14 @@
             <w:r>
               <w:rPr>
                 <w:rStyle w:val="Hyperlink"/>
+                <w:rFonts w:ascii="Times New Roman" w:hAnsi="Times New Roman"/>
                 <w:noProof/>
               </w:rPr>
               <w:t>Project Timeline</w:t>
             </w:r>
             <w:r>
               <w:rPr>
+                <w:rFonts w:ascii="Times New Roman" w:hAnsi="Times New Roman"/>
                 <w:noProof/>
                 <w:webHidden/>
               </w:rPr>
@@ -1297,6 +1457,7 @@
             </w:r>
             <w:r>
               <w:rPr>
+                <w:rFonts w:ascii="Times New Roman" w:hAnsi="Times New Roman"/>
                 <w:noProof/>
                 <w:webHidden/>
               </w:rPr>
@@ -1304,6 +1465,7 @@
             </w:r>
             <w:r>
               <w:rPr>
+                <w:rFonts w:ascii="Times New Roman" w:hAnsi="Times New Roman"/>
                 <w:noProof/>
                 <w:webHidden/>
               </w:rPr>
@@ -1311,12 +1473,14 @@
             </w:r>
             <w:r>
               <w:rPr>
-                <w:noProof/>
-                <w:webHidden/>
-              </w:rPr>
-            </w:r>
-            <w:r>
-              <w:rPr>
+                <w:rFonts w:ascii="Times New Roman" w:hAnsi="Times New Roman"/>
+                <w:noProof/>
+                <w:webHidden/>
+              </w:rPr>
+            </w:r>
+            <w:r>
+              <w:rPr>
+                <w:rFonts w:ascii="Times New Roman" w:hAnsi="Times New Roman"/>
                 <w:noProof/>
                 <w:webHidden/>
               </w:rPr>
@@ -1324,6 +1488,7 @@
             </w:r>
             <w:r>
               <w:rPr>
+                <w:rFonts w:ascii="Times New Roman" w:hAnsi="Times New Roman"/>
                 <w:noProof/>
                 <w:webHidden/>
               </w:rPr>
@@ -1331,6 +1496,7 @@
             </w:r>
             <w:r>
               <w:rPr>
+                <w:rFonts w:ascii="Times New Roman" w:hAnsi="Times New Roman"/>
                 <w:noProof/>
                 <w:webHidden/>
               </w:rPr>
@@ -1346,7 +1512,7 @@
             </w:tabs>
             <w:spacing w:line="360" w:lineRule="auto"/>
             <w:rPr>
-              <w:rFonts w:cstheme="minorBidi"/>
+              <w:rFonts w:ascii="Times New Roman" w:hAnsi="Times New Roman"/>
               <w:noProof/>
               <w:kern w:val="2"/>
               <w:lang w:val="en-CA" w:eastAsia="en-CA"/>
@@ -1357,12 +1523,14 @@
             <w:r>
               <w:rPr>
                 <w:rStyle w:val="Hyperlink"/>
+                <w:rFonts w:ascii="Times New Roman" w:hAnsi="Times New Roman"/>
                 <w:noProof/>
               </w:rPr>
               <w:t>Wireframes/Prototype</w:t>
             </w:r>
             <w:r>
               <w:rPr>
+                <w:rFonts w:ascii="Times New Roman" w:hAnsi="Times New Roman"/>
                 <w:noProof/>
                 <w:webHidden/>
               </w:rPr>
@@ -1370,6 +1538,7 @@
             </w:r>
             <w:r>
               <w:rPr>
+                <w:rFonts w:ascii="Times New Roman" w:hAnsi="Times New Roman"/>
                 <w:noProof/>
                 <w:webHidden/>
               </w:rPr>
@@ -1377,6 +1546,7 @@
             </w:r>
             <w:r>
               <w:rPr>
+                <w:rFonts w:ascii="Times New Roman" w:hAnsi="Times New Roman"/>
                 <w:noProof/>
                 <w:webHidden/>
               </w:rPr>
@@ -1384,12 +1554,14 @@
             </w:r>
             <w:r>
               <w:rPr>
-                <w:noProof/>
-                <w:webHidden/>
-              </w:rPr>
-            </w:r>
-            <w:r>
-              <w:rPr>
+                <w:rFonts w:ascii="Times New Roman" w:hAnsi="Times New Roman"/>
+                <w:noProof/>
+                <w:webHidden/>
+              </w:rPr>
+            </w:r>
+            <w:r>
+              <w:rPr>
+                <w:rFonts w:ascii="Times New Roman" w:hAnsi="Times New Roman"/>
                 <w:noProof/>
                 <w:webHidden/>
               </w:rPr>
@@ -1397,6 +1569,7 @@
             </w:r>
             <w:r>
               <w:rPr>
+                <w:rFonts w:ascii="Times New Roman" w:hAnsi="Times New Roman"/>
                 <w:noProof/>
                 <w:webHidden/>
               </w:rPr>
@@ -1404,6 +1577,7 @@
             </w:r>
             <w:r>
               <w:rPr>
+                <w:rFonts w:ascii="Times New Roman" w:hAnsi="Times New Roman"/>
                 <w:noProof/>
                 <w:webHidden/>
               </w:rPr>
@@ -1419,7 +1593,7 @@
             </w:tabs>
             <w:spacing w:line="360" w:lineRule="auto"/>
             <w:rPr>
-              <w:rFonts w:cstheme="minorBidi"/>
+              <w:rFonts w:ascii="Times New Roman" w:hAnsi="Times New Roman"/>
               <w:noProof/>
               <w:kern w:val="2"/>
               <w:lang w:val="en-CA" w:eastAsia="en-CA"/>
@@ -1430,12 +1604,14 @@
             <w:r>
               <w:rPr>
                 <w:rStyle w:val="Hyperlink"/>
+                <w:rFonts w:ascii="Times New Roman" w:hAnsi="Times New Roman"/>
                 <w:noProof/>
               </w:rPr>
               <w:t>Data Flow Diagrams</w:t>
             </w:r>
             <w:r>
               <w:rPr>
+                <w:rFonts w:ascii="Times New Roman" w:hAnsi="Times New Roman"/>
                 <w:noProof/>
                 <w:webHidden/>
               </w:rPr>
@@ -1443,6 +1619,7 @@
             </w:r>
             <w:r>
               <w:rPr>
+                <w:rFonts w:ascii="Times New Roman" w:hAnsi="Times New Roman"/>
                 <w:noProof/>
                 <w:webHidden/>
               </w:rPr>
@@ -1450,6 +1627,7 @@
             </w:r>
             <w:r>
               <w:rPr>
+                <w:rFonts w:ascii="Times New Roman" w:hAnsi="Times New Roman"/>
                 <w:noProof/>
                 <w:webHidden/>
               </w:rPr>
@@ -1457,12 +1635,14 @@
             </w:r>
             <w:r>
               <w:rPr>
-                <w:noProof/>
-                <w:webHidden/>
-              </w:rPr>
-            </w:r>
-            <w:r>
-              <w:rPr>
+                <w:rFonts w:ascii="Times New Roman" w:hAnsi="Times New Roman"/>
+                <w:noProof/>
+                <w:webHidden/>
+              </w:rPr>
+            </w:r>
+            <w:r>
+              <w:rPr>
+                <w:rFonts w:ascii="Times New Roman" w:hAnsi="Times New Roman"/>
                 <w:noProof/>
                 <w:webHidden/>
               </w:rPr>
@@ -1470,6 +1650,7 @@
             </w:r>
             <w:r>
               <w:rPr>
+                <w:rFonts w:ascii="Times New Roman" w:hAnsi="Times New Roman"/>
                 <w:noProof/>
                 <w:webHidden/>
               </w:rPr>
@@ -1477,6 +1658,7 @@
             </w:r>
             <w:r>
               <w:rPr>
+                <w:rFonts w:ascii="Times New Roman" w:hAnsi="Times New Roman"/>
                 <w:noProof/>
                 <w:webHidden/>
               </w:rPr>
@@ -1487,9 +1669,13 @@
         <w:p>
           <w:pPr>
             <w:spacing w:line="360" w:lineRule="auto"/>
+            <w:rPr>
+              <w:rFonts w:ascii="Times New Roman" w:hAnsi="Times New Roman" w:cs="Times New Roman"/>
+            </w:rPr>
           </w:pPr>
           <w:r>
             <w:rPr>
+              <w:rFonts w:ascii="Times New Roman" w:hAnsi="Times New Roman" w:cs="Times New Roman"/>
               <w:b/>
               <w:bCs/>
               <w:noProof/>
@@ -1589,14 +1775,308 @@
     <w:p>
       <w:pPr>
         <w:pStyle w:val="Heading1"/>
+        <w:rPr>
+          <w:rFonts w:ascii="Times New Roman" w:hAnsi="Times New Roman" w:cs="Times New Roman"/>
+        </w:rPr>
       </w:pPr>
       <w:bookmarkStart w:id="0" w:name="_Toc150026030"/>
       <w:r>
+        <w:rPr>
+          <w:rFonts w:ascii="Times New Roman" w:hAnsi="Times New Roman" w:cs="Times New Roman"/>
+        </w:rPr>
         <w:t>Project Overview</w:t>
       </w:r>
       <w:bookmarkEnd w:id="0"/>
       <w:r>
+        <w:rPr>
+          <w:rFonts w:ascii="Times New Roman" w:hAnsi="Times New Roman" w:cs="Times New Roman"/>
+        </w:rPr>
         <w:t xml:space="preserve"> </w:t>
+      </w:r>
+    </w:p>
+    <w:p>
+      <w:pPr>
+        <w:spacing w:line="360" w:lineRule="auto"/>
+        <w:rPr>
+          <w:rFonts w:ascii="Times New Roman" w:hAnsi="Times New Roman" w:cs="Times New Roman"/>
+          <w:b/>
+          <w:bCs/>
+          <w:sz w:val="24"/>
+          <w:szCs w:val="24"/>
+          <w:u w:val="single"/>
+        </w:rPr>
+      </w:pPr>
+      <w:r>
+        <w:rPr>
+          <w:rFonts w:ascii="Times New Roman" w:hAnsi="Times New Roman" w:cs="Times New Roman"/>
+          <w:color w:val="1F2328"/>
+          <w:sz w:val="24"/>
+          <w:szCs w:val="24"/>
+          <w:shd w:val="clear" w:color="auto" w:fill="FFFFFF"/>
+        </w:rPr>
+        <w:t xml:space="preserve">Our project is centered on developing an innovative running workout application that integrates seamlessly with APIs like Google Calendar and Strava to enhance the user experience in planning and tracking fitness activities. Utilizing a dynamic Kanban methodology to manage our workflow, we </w:t>
+      </w:r>
+      <w:proofErr w:type="gramStart"/>
+      <w:r>
+        <w:rPr>
+          <w:rFonts w:ascii="Times New Roman" w:hAnsi="Times New Roman" w:cs="Times New Roman"/>
+          <w:color w:val="1F2328"/>
+          <w:sz w:val="24"/>
+          <w:szCs w:val="24"/>
+          <w:shd w:val="clear" w:color="auto" w:fill="FFFFFF"/>
+        </w:rPr>
+        <w:t>are able to</w:t>
+      </w:r>
+      <w:proofErr w:type="gramEnd"/>
+      <w:r>
+        <w:rPr>
+          <w:rFonts w:ascii="Times New Roman" w:hAnsi="Times New Roman" w:cs="Times New Roman"/>
+          <w:color w:val="1F2328"/>
+          <w:sz w:val="24"/>
+          <w:szCs w:val="24"/>
+          <w:shd w:val="clear" w:color="auto" w:fill="FFFFFF"/>
+        </w:rPr>
+        <w:t xml:space="preserve"> address the challenges posed by our team's relative inexperience with large-scale projects by allowing for flexible task management and prioritization. The application is being built with a robust technology stack, leveraging the interactive capabilities of React for the frontend, coupled with the foundational web technologies HTML and CSS for structure and style. This combination provides users with a responsive and intuitive interface to schedule workouts, track their progress over time, and analyze their performance with visually engaging maps and statistics. As we progress, our focus on effective communication within the team and a rigorous review process ensures that we maintain high standards of quality and functionality in each phase of the project, from initial planning through to deployment and closure. This way, we can make sure our app is easy to use and works well from the time we start building it until we're ready to share it with everyone.</w:t>
+      </w:r>
+    </w:p>
+    <w:p>
+      <w:pPr>
+        <w:pStyle w:val="Heading1"/>
+        <w:rPr>
+          <w:rFonts w:ascii="Times New Roman" w:hAnsi="Times New Roman" w:cs="Times New Roman"/>
+          <w:color w:val="auto"/>
+        </w:rPr>
+      </w:pPr>
+      <w:bookmarkStart w:id="1" w:name="_Toc150026031"/>
+      <w:r>
+        <w:rPr>
+          <w:rFonts w:ascii="Times New Roman" w:hAnsi="Times New Roman" w:cs="Times New Roman"/>
+        </w:rPr>
+        <w:t>Kanban Methodology</w:t>
+      </w:r>
+      <w:bookmarkEnd w:id="1"/>
+    </w:p>
+    <w:p>
+      <w:pPr>
+        <w:spacing w:after="120" w:line="360" w:lineRule="auto"/>
+        <w:rPr>
+          <w:rFonts w:ascii="Times New Roman" w:hAnsi="Times New Roman" w:cs="Times New Roman"/>
+          <w:sz w:val="24"/>
+          <w:szCs w:val="24"/>
+        </w:rPr>
+      </w:pPr>
+      <w:r>
+        <w:rPr>
+          <w:rFonts w:ascii="Times New Roman" w:hAnsi="Times New Roman" w:cs="Times New Roman"/>
+          <w:sz w:val="24"/>
+          <w:szCs w:val="24"/>
+        </w:rPr>
+        <w:t>Why Kanban? One of the problems we face in this project is the lack of experience we have in a project of this scale. It would be difficult to use a waterfall method for example as we do not know all the steps that would be required before we get started.</w:t>
+      </w:r>
+    </w:p>
+    <w:p>
+      <w:pPr>
+        <w:spacing w:after="120" w:line="360" w:lineRule="auto"/>
+        <w:rPr>
+          <w:rFonts w:ascii="Times New Roman" w:hAnsi="Times New Roman" w:cs="Times New Roman"/>
+          <w:sz w:val="24"/>
+          <w:szCs w:val="24"/>
+        </w:rPr>
+      </w:pPr>
+      <w:r>
+        <w:rPr>
+          <w:rFonts w:ascii="Times New Roman" w:hAnsi="Times New Roman" w:cs="Times New Roman"/>
+          <w:sz w:val="24"/>
+          <w:szCs w:val="24"/>
+        </w:rPr>
+        <w:t>With Kanban, we can dynamically add tasks to the list of to-do things. Allowing us to be flexible and solve problems we do not know are coming. With such a small team the biggest advantage we have is the ease of communication. Kanban requires excellent communication to be pulled off.</w:t>
+      </w:r>
+    </w:p>
+    <w:p>
+      <w:pPr>
+        <w:spacing w:after="120" w:line="360" w:lineRule="auto"/>
+        <w:rPr>
+          <w:rFonts w:ascii="Times New Roman" w:hAnsi="Times New Roman" w:cs="Times New Roman"/>
+          <w:sz w:val="24"/>
+          <w:szCs w:val="24"/>
+        </w:rPr>
+      </w:pPr>
+      <w:r>
+        <w:rPr>
+          <w:rFonts w:ascii="Times New Roman" w:hAnsi="Times New Roman" w:cs="Times New Roman"/>
+          <w:sz w:val="24"/>
+          <w:szCs w:val="24"/>
+        </w:rPr>
+        <w:t xml:space="preserve">A concern we have with using Kanban is the complexity, with the ability to always add additional tasks to the to-do list we face the problem of a never-ending list. </w:t>
+      </w:r>
+    </w:p>
+    <w:p>
+      <w:pPr>
+        <w:spacing w:after="120" w:line="360" w:lineRule="auto"/>
+        <w:rPr>
+          <w:rFonts w:ascii="Times New Roman" w:hAnsi="Times New Roman" w:cs="Times New Roman"/>
+          <w:sz w:val="24"/>
+          <w:szCs w:val="24"/>
+        </w:rPr>
+      </w:pPr>
+      <w:r>
+        <w:rPr>
+          <w:rFonts w:ascii="Times New Roman" w:hAnsi="Times New Roman" w:cs="Times New Roman"/>
+          <w:sz w:val="24"/>
+          <w:szCs w:val="24"/>
+        </w:rPr>
+        <w:t>For our Kanban billboard, we will have 4 lists as follows:</w:t>
+      </w:r>
+    </w:p>
+    <w:p>
+      <w:pPr>
+        <w:spacing w:after="120" w:line="360" w:lineRule="auto"/>
+        <w:rPr>
+          <w:rFonts w:ascii="Times New Roman" w:hAnsi="Times New Roman" w:cs="Times New Roman"/>
+          <w:sz w:val="24"/>
+          <w:szCs w:val="24"/>
+        </w:rPr>
+      </w:pPr>
+      <w:r>
+        <w:rPr>
+          <w:rFonts w:ascii="Times New Roman" w:hAnsi="Times New Roman" w:cs="Times New Roman"/>
+          <w:sz w:val="24"/>
+          <w:szCs w:val="24"/>
+        </w:rPr>
+        <w:t xml:space="preserve">1. </w:t>
+      </w:r>
+      <w:r>
+        <w:rPr>
+          <w:rFonts w:ascii="Times New Roman" w:hAnsi="Times New Roman" w:cs="Times New Roman"/>
+          <w:sz w:val="24"/>
+          <w:szCs w:val="24"/>
+          <w:u w:val="single"/>
+        </w:rPr>
+        <w:t>To-Do</w:t>
+      </w:r>
+      <w:r>
+        <w:rPr>
+          <w:rFonts w:ascii="Times New Roman" w:hAnsi="Times New Roman" w:cs="Times New Roman"/>
+          <w:sz w:val="24"/>
+          <w:szCs w:val="24"/>
+        </w:rPr>
+        <w:t xml:space="preserve"> - list of tasks that need to be actioned.</w:t>
+      </w:r>
+    </w:p>
+    <w:p>
+      <w:pPr>
+        <w:spacing w:after="120" w:line="360" w:lineRule="auto"/>
+        <w:rPr>
+          <w:rFonts w:ascii="Times New Roman" w:hAnsi="Times New Roman" w:cs="Times New Roman"/>
+          <w:sz w:val="24"/>
+          <w:szCs w:val="24"/>
+        </w:rPr>
+      </w:pPr>
+      <w:r>
+        <w:rPr>
+          <w:rFonts w:ascii="Times New Roman" w:hAnsi="Times New Roman" w:cs="Times New Roman"/>
+          <w:sz w:val="24"/>
+          <w:szCs w:val="24"/>
+        </w:rPr>
+        <w:t xml:space="preserve">2. </w:t>
+      </w:r>
+      <w:r>
+        <w:rPr>
+          <w:rFonts w:ascii="Times New Roman" w:hAnsi="Times New Roman" w:cs="Times New Roman"/>
+          <w:sz w:val="24"/>
+          <w:szCs w:val="24"/>
+          <w:u w:val="single"/>
+        </w:rPr>
+        <w:t>In Progress</w:t>
+      </w:r>
+      <w:r>
+        <w:rPr>
+          <w:rFonts w:ascii="Times New Roman" w:hAnsi="Times New Roman" w:cs="Times New Roman"/>
+          <w:b/>
+          <w:bCs/>
+          <w:sz w:val="24"/>
+          <w:szCs w:val="24"/>
+        </w:rPr>
+        <w:t xml:space="preserve"> -</w:t>
+      </w:r>
+      <w:r>
+        <w:rPr>
+          <w:rFonts w:ascii="Times New Roman" w:hAnsi="Times New Roman" w:cs="Times New Roman"/>
+          <w:sz w:val="24"/>
+          <w:szCs w:val="24"/>
+        </w:rPr>
+        <w:t xml:space="preserve"> tasks that are currently being worked on.</w:t>
+      </w:r>
+    </w:p>
+    <w:p>
+      <w:pPr>
+        <w:spacing w:after="120" w:line="360" w:lineRule="auto"/>
+        <w:rPr>
+          <w:rFonts w:ascii="Times New Roman" w:hAnsi="Times New Roman" w:cs="Times New Roman"/>
+          <w:sz w:val="24"/>
+          <w:szCs w:val="24"/>
+        </w:rPr>
+      </w:pPr>
+      <w:r>
+        <w:rPr>
+          <w:rFonts w:ascii="Times New Roman" w:hAnsi="Times New Roman" w:cs="Times New Roman"/>
+          <w:sz w:val="24"/>
+          <w:szCs w:val="24"/>
+        </w:rPr>
+        <w:lastRenderedPageBreak/>
+        <w:t xml:space="preserve">3. </w:t>
+      </w:r>
+      <w:r>
+        <w:rPr>
+          <w:rFonts w:ascii="Times New Roman" w:hAnsi="Times New Roman" w:cs="Times New Roman"/>
+          <w:sz w:val="24"/>
+          <w:szCs w:val="24"/>
+          <w:u w:val="single"/>
+        </w:rPr>
+        <w:t>Review</w:t>
+      </w:r>
+      <w:r>
+        <w:rPr>
+          <w:rFonts w:ascii="Times New Roman" w:hAnsi="Times New Roman" w:cs="Times New Roman"/>
+          <w:sz w:val="24"/>
+          <w:szCs w:val="24"/>
+        </w:rPr>
+        <w:t xml:space="preserve"> - tasks that are completed but should be reviewed by another member.</w:t>
+      </w:r>
+    </w:p>
+    <w:p>
+      <w:pPr>
+        <w:spacing w:after="120" w:line="360" w:lineRule="auto"/>
+        <w:rPr>
+          <w:rFonts w:ascii="Times New Roman" w:hAnsi="Times New Roman" w:cs="Times New Roman"/>
+          <w:sz w:val="24"/>
+          <w:szCs w:val="24"/>
+        </w:rPr>
+      </w:pPr>
+      <w:r>
+        <w:rPr>
+          <w:rFonts w:ascii="Times New Roman" w:hAnsi="Times New Roman" w:cs="Times New Roman"/>
+          <w:sz w:val="24"/>
+          <w:szCs w:val="24"/>
+        </w:rPr>
+        <w:t xml:space="preserve">4. </w:t>
+      </w:r>
+      <w:r>
+        <w:rPr>
+          <w:rFonts w:ascii="Times New Roman" w:hAnsi="Times New Roman" w:cs="Times New Roman"/>
+          <w:sz w:val="24"/>
+          <w:szCs w:val="24"/>
+          <w:u w:val="single"/>
+        </w:rPr>
+        <w:t>Completed</w:t>
+      </w:r>
+      <w:r>
+        <w:rPr>
+          <w:rFonts w:ascii="Times New Roman" w:hAnsi="Times New Roman" w:cs="Times New Roman"/>
+          <w:sz w:val="24"/>
+          <w:szCs w:val="24"/>
+        </w:rPr>
+        <w:t xml:space="preserve"> - tasks that have passed the review process</w:t>
       </w:r>
     </w:p>
     <w:p>
@@ -1613,448 +2093,6 @@
     </w:p>
     <w:p>
       <w:pPr>
-        <w:pStyle w:val="Heading1"/>
-        <w:rPr>
-          <w:color w:val="auto"/>
-        </w:rPr>
-      </w:pPr>
-      <w:bookmarkStart w:id="1" w:name="_Toc150026031"/>
-      <w:r>
-        <w:t>Kanban Methodology</w:t>
-      </w:r>
-      <w:bookmarkEnd w:id="1"/>
-    </w:p>
-    <w:p>
-      <w:pPr>
-        <w:spacing w:after="120" w:line="360" w:lineRule="auto"/>
-        <w:rPr>
-          <w:rFonts w:ascii="Times New Roman" w:hAnsi="Times New Roman" w:cs="Times New Roman"/>
-          <w:sz w:val="24"/>
-          <w:szCs w:val="24"/>
-        </w:rPr>
-      </w:pPr>
-      <w:r>
-        <w:rPr>
-          <w:rFonts w:ascii="Times New Roman" w:hAnsi="Times New Roman" w:cs="Times New Roman"/>
-          <w:sz w:val="24"/>
-          <w:szCs w:val="24"/>
-        </w:rPr>
-        <w:t>Why Kanban? One of the problems we face in this project is the lack of experience we have in</w:t>
-      </w:r>
-      <w:r>
-        <w:rPr>
-          <w:rFonts w:ascii="Times New Roman" w:hAnsi="Times New Roman" w:cs="Times New Roman"/>
-          <w:sz w:val="24"/>
-          <w:szCs w:val="24"/>
-        </w:rPr>
-        <w:t xml:space="preserve"> a </w:t>
-      </w:r>
-      <w:r>
-        <w:rPr>
-          <w:rFonts w:ascii="Times New Roman" w:hAnsi="Times New Roman" w:cs="Times New Roman"/>
-          <w:sz w:val="24"/>
-          <w:szCs w:val="24"/>
-        </w:rPr>
-        <w:t>project of this scale. It would be difficult to use a waterfall method for example as we do not know all the steps that would be required before we get started.</w:t>
-      </w:r>
-    </w:p>
-    <w:p>
-      <w:pPr>
-        <w:spacing w:after="120" w:line="360" w:lineRule="auto"/>
-        <w:rPr>
-          <w:rFonts w:ascii="Times New Roman" w:hAnsi="Times New Roman" w:cs="Times New Roman"/>
-          <w:sz w:val="24"/>
-          <w:szCs w:val="24"/>
-        </w:rPr>
-      </w:pPr>
-      <w:r>
-        <w:rPr>
-          <w:rFonts w:ascii="Times New Roman" w:hAnsi="Times New Roman" w:cs="Times New Roman"/>
-          <w:sz w:val="24"/>
-          <w:szCs w:val="24"/>
-        </w:rPr>
-        <w:t xml:space="preserve">With </w:t>
-      </w:r>
-      <w:r>
-        <w:rPr>
-          <w:rFonts w:ascii="Times New Roman" w:hAnsi="Times New Roman" w:cs="Times New Roman"/>
-          <w:sz w:val="24"/>
-          <w:szCs w:val="24"/>
-        </w:rPr>
-        <w:t>Kanban,</w:t>
-      </w:r>
-      <w:r>
-        <w:rPr>
-          <w:rFonts w:ascii="Times New Roman" w:hAnsi="Times New Roman" w:cs="Times New Roman"/>
-          <w:sz w:val="24"/>
-          <w:szCs w:val="24"/>
-        </w:rPr>
-        <w:t xml:space="preserve"> we can dynamically add tasks to the list of </w:t>
-      </w:r>
-      <w:r>
-        <w:rPr>
-          <w:rFonts w:ascii="Times New Roman" w:hAnsi="Times New Roman" w:cs="Times New Roman"/>
-          <w:sz w:val="24"/>
-          <w:szCs w:val="24"/>
-        </w:rPr>
-        <w:t>to-do</w:t>
-      </w:r>
-      <w:r>
-        <w:rPr>
-          <w:rFonts w:ascii="Times New Roman" w:hAnsi="Times New Roman" w:cs="Times New Roman"/>
-          <w:sz w:val="24"/>
-          <w:szCs w:val="24"/>
-        </w:rPr>
-        <w:t xml:space="preserve"> things. Allowing us to be flexible </w:t>
-      </w:r>
-      <w:r>
-        <w:rPr>
-          <w:rFonts w:ascii="Times New Roman" w:hAnsi="Times New Roman" w:cs="Times New Roman"/>
-          <w:sz w:val="24"/>
-          <w:szCs w:val="24"/>
-        </w:rPr>
-        <w:t xml:space="preserve">and </w:t>
-      </w:r>
-      <w:r>
-        <w:rPr>
-          <w:rFonts w:ascii="Times New Roman" w:hAnsi="Times New Roman" w:cs="Times New Roman"/>
-          <w:sz w:val="24"/>
-          <w:szCs w:val="24"/>
-        </w:rPr>
-        <w:t>solve problems we do not know are coming. With such a small team the biggest advantage we have is the ease of communication. Kanban requires excellent communication to be pulled off.</w:t>
-      </w:r>
-    </w:p>
-    <w:p>
-      <w:pPr>
-        <w:spacing w:after="120" w:line="360" w:lineRule="auto"/>
-        <w:rPr>
-          <w:rFonts w:ascii="Times New Roman" w:hAnsi="Times New Roman" w:cs="Times New Roman"/>
-          <w:sz w:val="24"/>
-          <w:szCs w:val="24"/>
-        </w:rPr>
-      </w:pPr>
-      <w:r>
-        <w:rPr>
-          <w:rFonts w:ascii="Times New Roman" w:hAnsi="Times New Roman" w:cs="Times New Roman"/>
-          <w:sz w:val="24"/>
-          <w:szCs w:val="24"/>
-        </w:rPr>
-        <w:t xml:space="preserve">A concern we have with using Kanban is the complexity, with the ability to always add </w:t>
-      </w:r>
-      <w:r>
-        <w:rPr>
-          <w:rFonts w:ascii="Times New Roman" w:hAnsi="Times New Roman" w:cs="Times New Roman"/>
-          <w:sz w:val="24"/>
-          <w:szCs w:val="24"/>
-        </w:rPr>
-        <w:t>additional</w:t>
-      </w:r>
-      <w:r>
-        <w:rPr>
-          <w:rFonts w:ascii="Times New Roman" w:hAnsi="Times New Roman" w:cs="Times New Roman"/>
-          <w:sz w:val="24"/>
-          <w:szCs w:val="24"/>
-        </w:rPr>
-        <w:t xml:space="preserve"> tasks to the to-do list we face the problem of a never-ending list. </w:t>
-      </w:r>
-    </w:p>
-    <w:p>
-      <w:pPr>
-        <w:spacing w:after="120" w:line="360" w:lineRule="auto"/>
-        <w:rPr>
-          <w:rFonts w:ascii="Times New Roman" w:hAnsi="Times New Roman" w:cs="Times New Roman"/>
-          <w:sz w:val="24"/>
-          <w:szCs w:val="24"/>
-        </w:rPr>
-      </w:pPr>
-      <w:r>
-        <w:rPr>
-          <w:rFonts w:ascii="Times New Roman" w:hAnsi="Times New Roman" w:cs="Times New Roman"/>
-          <w:sz w:val="24"/>
-          <w:szCs w:val="24"/>
-        </w:rPr>
-        <w:t>For our Kanban billboard</w:t>
-      </w:r>
-      <w:r>
-        <w:rPr>
-          <w:rFonts w:ascii="Times New Roman" w:hAnsi="Times New Roman" w:cs="Times New Roman"/>
-          <w:sz w:val="24"/>
-          <w:szCs w:val="24"/>
-        </w:rPr>
-        <w:t>,</w:t>
-      </w:r>
-      <w:r>
-        <w:rPr>
-          <w:rFonts w:ascii="Times New Roman" w:hAnsi="Times New Roman" w:cs="Times New Roman"/>
-          <w:sz w:val="24"/>
-          <w:szCs w:val="24"/>
-        </w:rPr>
-        <w:t xml:space="preserve"> we will have 4 lists</w:t>
-      </w:r>
-      <w:r>
-        <w:rPr>
-          <w:rFonts w:ascii="Times New Roman" w:hAnsi="Times New Roman" w:cs="Times New Roman"/>
-          <w:sz w:val="24"/>
-          <w:szCs w:val="24"/>
-        </w:rPr>
-        <w:t xml:space="preserve"> as follows:</w:t>
-      </w:r>
-    </w:p>
-    <w:p>
-      <w:pPr>
-        <w:spacing w:after="120" w:line="360" w:lineRule="auto"/>
-        <w:rPr>
-          <w:rFonts w:ascii="Times New Roman" w:hAnsi="Times New Roman" w:cs="Times New Roman"/>
-          <w:sz w:val="24"/>
-          <w:szCs w:val="24"/>
-        </w:rPr>
-      </w:pPr>
-      <w:r>
-        <w:rPr>
-          <w:rFonts w:ascii="Times New Roman" w:hAnsi="Times New Roman" w:cs="Times New Roman"/>
-          <w:sz w:val="24"/>
-          <w:szCs w:val="24"/>
-        </w:rPr>
-        <w:t xml:space="preserve">1. </w:t>
-      </w:r>
-      <w:r>
-        <w:rPr>
-          <w:rFonts w:ascii="Times New Roman" w:hAnsi="Times New Roman" w:cs="Times New Roman"/>
-          <w:sz w:val="24"/>
-          <w:szCs w:val="24"/>
-          <w:u w:val="single"/>
-        </w:rPr>
-        <w:t>T</w:t>
-      </w:r>
-      <w:r>
-        <w:rPr>
-          <w:rFonts w:ascii="Times New Roman" w:hAnsi="Times New Roman" w:cs="Times New Roman"/>
-          <w:sz w:val="24"/>
-          <w:szCs w:val="24"/>
-          <w:u w:val="single"/>
-        </w:rPr>
-        <w:t>o-</w:t>
-      </w:r>
-      <w:r>
-        <w:rPr>
-          <w:rFonts w:ascii="Times New Roman" w:hAnsi="Times New Roman" w:cs="Times New Roman"/>
-          <w:sz w:val="24"/>
-          <w:szCs w:val="24"/>
-          <w:u w:val="single"/>
-        </w:rPr>
-        <w:t>D</w:t>
-      </w:r>
-      <w:r>
-        <w:rPr>
-          <w:rFonts w:ascii="Times New Roman" w:hAnsi="Times New Roman" w:cs="Times New Roman"/>
-          <w:sz w:val="24"/>
-          <w:szCs w:val="24"/>
-          <w:u w:val="single"/>
-        </w:rPr>
-        <w:t>o</w:t>
-      </w:r>
-      <w:r>
-        <w:rPr>
-          <w:rFonts w:ascii="Times New Roman" w:hAnsi="Times New Roman" w:cs="Times New Roman"/>
-          <w:sz w:val="24"/>
-          <w:szCs w:val="24"/>
-        </w:rPr>
-        <w:t xml:space="preserve"> -</w:t>
-      </w:r>
-      <w:r>
-        <w:rPr>
-          <w:rFonts w:ascii="Times New Roman" w:hAnsi="Times New Roman" w:cs="Times New Roman"/>
-          <w:sz w:val="24"/>
-          <w:szCs w:val="24"/>
-        </w:rPr>
-        <w:t xml:space="preserve"> </w:t>
-      </w:r>
-      <w:r>
-        <w:rPr>
-          <w:rFonts w:ascii="Times New Roman" w:hAnsi="Times New Roman" w:cs="Times New Roman"/>
-          <w:sz w:val="24"/>
-          <w:szCs w:val="24"/>
-        </w:rPr>
-        <w:t>list of tasks that need to be actioned</w:t>
-      </w:r>
-      <w:r>
-        <w:rPr>
-          <w:rFonts w:ascii="Times New Roman" w:hAnsi="Times New Roman" w:cs="Times New Roman"/>
-          <w:sz w:val="24"/>
-          <w:szCs w:val="24"/>
-        </w:rPr>
-        <w:t>.</w:t>
-      </w:r>
-    </w:p>
-    <w:p>
-      <w:pPr>
-        <w:spacing w:after="120" w:line="360" w:lineRule="auto"/>
-        <w:rPr>
-          <w:rFonts w:ascii="Times New Roman" w:hAnsi="Times New Roman" w:cs="Times New Roman"/>
-          <w:sz w:val="24"/>
-          <w:szCs w:val="24"/>
-        </w:rPr>
-      </w:pPr>
-      <w:r>
-        <w:rPr>
-          <w:rFonts w:ascii="Times New Roman" w:hAnsi="Times New Roman" w:cs="Times New Roman"/>
-          <w:sz w:val="24"/>
-          <w:szCs w:val="24"/>
-        </w:rPr>
-        <w:t xml:space="preserve">2. </w:t>
-      </w:r>
-      <w:r>
-        <w:rPr>
-          <w:rFonts w:ascii="Times New Roman" w:hAnsi="Times New Roman" w:cs="Times New Roman"/>
-          <w:sz w:val="24"/>
-          <w:szCs w:val="24"/>
-          <w:u w:val="single"/>
-        </w:rPr>
-        <w:t>In Progress</w:t>
-      </w:r>
-      <w:r>
-        <w:rPr>
-          <w:rFonts w:ascii="Times New Roman" w:hAnsi="Times New Roman" w:cs="Times New Roman"/>
-          <w:b/>
-          <w:bCs/>
-          <w:sz w:val="24"/>
-          <w:szCs w:val="24"/>
-        </w:rPr>
-        <w:t xml:space="preserve"> -</w:t>
-      </w:r>
-      <w:r>
-        <w:rPr>
-          <w:rFonts w:ascii="Times New Roman" w:hAnsi="Times New Roman" w:cs="Times New Roman"/>
-          <w:sz w:val="24"/>
-          <w:szCs w:val="24"/>
-        </w:rPr>
-        <w:t xml:space="preserve"> tasks </w:t>
-      </w:r>
-      <w:r>
-        <w:rPr>
-          <w:rFonts w:ascii="Times New Roman" w:hAnsi="Times New Roman" w:cs="Times New Roman"/>
-          <w:sz w:val="24"/>
-          <w:szCs w:val="24"/>
-        </w:rPr>
-        <w:t>that are currently being worked on</w:t>
-      </w:r>
-      <w:r>
-        <w:rPr>
-          <w:rFonts w:ascii="Times New Roman" w:hAnsi="Times New Roman" w:cs="Times New Roman"/>
-          <w:sz w:val="24"/>
-          <w:szCs w:val="24"/>
-        </w:rPr>
-        <w:t>.</w:t>
-      </w:r>
-    </w:p>
-    <w:p>
-      <w:pPr>
-        <w:spacing w:after="120" w:line="360" w:lineRule="auto"/>
-        <w:rPr>
-          <w:rFonts w:ascii="Times New Roman" w:hAnsi="Times New Roman" w:cs="Times New Roman"/>
-          <w:sz w:val="24"/>
-          <w:szCs w:val="24"/>
-        </w:rPr>
-      </w:pPr>
-      <w:r>
-        <w:rPr>
-          <w:rFonts w:ascii="Times New Roman" w:hAnsi="Times New Roman" w:cs="Times New Roman"/>
-          <w:sz w:val="24"/>
-          <w:szCs w:val="24"/>
-        </w:rPr>
-        <w:t xml:space="preserve">3. </w:t>
-      </w:r>
-      <w:r>
-        <w:rPr>
-          <w:rFonts w:ascii="Times New Roman" w:hAnsi="Times New Roman" w:cs="Times New Roman"/>
-          <w:sz w:val="24"/>
-          <w:szCs w:val="24"/>
-          <w:u w:val="single"/>
-        </w:rPr>
-        <w:t>Review</w:t>
-      </w:r>
-      <w:r>
-        <w:rPr>
-          <w:rFonts w:ascii="Times New Roman" w:hAnsi="Times New Roman" w:cs="Times New Roman"/>
-          <w:sz w:val="24"/>
-          <w:szCs w:val="24"/>
-        </w:rPr>
-        <w:t xml:space="preserve"> - </w:t>
-      </w:r>
-      <w:r>
-        <w:rPr>
-          <w:rFonts w:ascii="Times New Roman" w:hAnsi="Times New Roman" w:cs="Times New Roman"/>
-          <w:sz w:val="24"/>
-          <w:szCs w:val="24"/>
-        </w:rPr>
-        <w:t xml:space="preserve">tasks that are completed but should be reviewed by </w:t>
-      </w:r>
-      <w:r>
-        <w:rPr>
-          <w:rFonts w:ascii="Times New Roman" w:hAnsi="Times New Roman" w:cs="Times New Roman"/>
-          <w:sz w:val="24"/>
-          <w:szCs w:val="24"/>
-        </w:rPr>
-        <w:t>another member.</w:t>
-      </w:r>
-    </w:p>
-    <w:p>
-      <w:pPr>
-        <w:spacing w:after="120" w:line="360" w:lineRule="auto"/>
-        <w:rPr>
-          <w:rFonts w:ascii="Times New Roman" w:hAnsi="Times New Roman" w:cs="Times New Roman"/>
-          <w:sz w:val="24"/>
-          <w:szCs w:val="24"/>
-        </w:rPr>
-      </w:pPr>
-      <w:r>
-        <w:rPr>
-          <w:rFonts w:ascii="Times New Roman" w:hAnsi="Times New Roman" w:cs="Times New Roman"/>
-          <w:sz w:val="24"/>
-          <w:szCs w:val="24"/>
-        </w:rPr>
-        <w:t xml:space="preserve">4. </w:t>
-      </w:r>
-      <w:r>
-        <w:rPr>
-          <w:rFonts w:ascii="Times New Roman" w:hAnsi="Times New Roman" w:cs="Times New Roman"/>
-          <w:sz w:val="24"/>
-          <w:szCs w:val="24"/>
-          <w:u w:val="single"/>
-        </w:rPr>
-        <w:t>Completed</w:t>
-      </w:r>
-      <w:r>
-        <w:rPr>
-          <w:rFonts w:ascii="Times New Roman" w:hAnsi="Times New Roman" w:cs="Times New Roman"/>
-          <w:sz w:val="24"/>
-          <w:szCs w:val="24"/>
-        </w:rPr>
-        <w:t xml:space="preserve"> - </w:t>
-      </w:r>
-      <w:r>
-        <w:rPr>
-          <w:rFonts w:ascii="Times New Roman" w:hAnsi="Times New Roman" w:cs="Times New Roman"/>
-          <w:sz w:val="24"/>
-          <w:szCs w:val="24"/>
-        </w:rPr>
-        <w:t>tasks that have passed the review process</w:t>
-      </w:r>
-    </w:p>
-    <w:p>
-      <w:pPr>
-        <w:rPr>
-          <w:rFonts w:ascii="Times New Roman" w:hAnsi="Times New Roman" w:cs="Times New Roman"/>
-          <w:b/>
-          <w:bCs/>
-          <w:sz w:val="32"/>
-          <w:szCs w:val="32"/>
-          <w:u w:val="single"/>
-        </w:rPr>
-      </w:pPr>
-    </w:p>
-    <w:p>
-      <w:pPr>
         <w:spacing w:after="120"/>
         <w:jc w:val="center"/>
         <w:rPr>
@@ -2071,6 +2109,7 @@
       <w:pPr>
         <w:pStyle w:val="Heading1"/>
         <w:rPr>
+          <w:rFonts w:ascii="Times New Roman" w:hAnsi="Times New Roman" w:cs="Times New Roman"/>
           <w:b/>
           <w:bCs/>
           <w:sz w:val="52"/>
@@ -2080,6 +2119,9 @@
       </w:pPr>
       <w:bookmarkStart w:id="2" w:name="_Toc150026032"/>
       <w:r>
+        <w:rPr>
+          <w:rFonts w:ascii="Times New Roman" w:hAnsi="Times New Roman" w:cs="Times New Roman"/>
+        </w:rPr>
         <w:t>User Stories</w:t>
       </w:r>
       <w:bookmarkEnd w:id="2"/>
@@ -2087,9 +2129,15 @@
     <w:p>
       <w:pPr>
         <w:pStyle w:val="Heading1"/>
+        <w:rPr>
+          <w:rFonts w:ascii="Times New Roman" w:hAnsi="Times New Roman" w:cs="Times New Roman"/>
+        </w:rPr>
       </w:pPr>
       <w:bookmarkStart w:id="3" w:name="_Toc150026033"/>
       <w:r>
+        <w:rPr>
+          <w:rFonts w:ascii="Times New Roman" w:hAnsi="Times New Roman" w:cs="Times New Roman"/>
+        </w:rPr>
         <w:t>Technology Stack</w:t>
       </w:r>
       <w:bookmarkEnd w:id="3"/>
@@ -2097,9 +2145,15 @@
     <w:p>
       <w:pPr>
         <w:pStyle w:val="Heading2"/>
+        <w:rPr>
+          <w:rFonts w:ascii="Times New Roman" w:hAnsi="Times New Roman" w:cs="Times New Roman"/>
+        </w:rPr>
       </w:pPr>
       <w:bookmarkStart w:id="4" w:name="_Toc150026034"/>
       <w:r>
+        <w:rPr>
+          <w:rFonts w:ascii="Times New Roman" w:hAnsi="Times New Roman" w:cs="Times New Roman"/>
+        </w:rPr>
         <w:t>JavaScript/React</w:t>
       </w:r>
       <w:bookmarkEnd w:id="4"/>
@@ -2137,8 +2191,167 @@
           <w:sz w:val="24"/>
           <w:szCs w:val="24"/>
         </w:rPr>
+        <w:t>   - Benefits: It offers a virtual DOM, which ensures efficient updates and rendering. This is especially beneficial for applications like ours where users might interact frequently, like checking available slots or booking workouts.</w:t>
+      </w:r>
+    </w:p>
+    <w:p>
+      <w:pPr>
+        <w:spacing w:after="120" w:line="360" w:lineRule="auto"/>
+        <w:rPr>
+          <w:rFonts w:ascii="Times New Roman" w:hAnsi="Times New Roman" w:cs="Times New Roman"/>
+          <w:sz w:val="24"/>
+          <w:szCs w:val="24"/>
+        </w:rPr>
+      </w:pPr>
+    </w:p>
+    <w:p>
+      <w:pPr>
+        <w:pStyle w:val="Heading2"/>
+        <w:rPr>
+          <w:rFonts w:ascii="Times New Roman" w:hAnsi="Times New Roman" w:cs="Times New Roman"/>
+        </w:rPr>
+      </w:pPr>
+      <w:bookmarkStart w:id="5" w:name="_Toc150026035"/>
+      <w:r>
+        <w:rPr>
+          <w:rFonts w:ascii="Times New Roman" w:hAnsi="Times New Roman" w:cs="Times New Roman"/>
+        </w:rPr>
+        <w:t>HTML</w:t>
+      </w:r>
+      <w:bookmarkEnd w:id="5"/>
+    </w:p>
+    <w:p>
+      <w:pPr>
+        <w:spacing w:after="120" w:line="360" w:lineRule="auto"/>
+        <w:rPr>
+          <w:rFonts w:ascii="Times New Roman" w:hAnsi="Times New Roman" w:cs="Times New Roman"/>
+          <w:sz w:val="24"/>
+          <w:szCs w:val="24"/>
+        </w:rPr>
+      </w:pPr>
+      <w:r>
+        <w:rPr>
+          <w:rFonts w:ascii="Times New Roman" w:hAnsi="Times New Roman" w:cs="Times New Roman"/>
+          <w:sz w:val="24"/>
+          <w:szCs w:val="24"/>
+        </w:rPr>
+        <w:t> - Why Chose It: HTML is the standard markup language for creating web pages. It structures the content and forms the backbone of any web application.</w:t>
+      </w:r>
+    </w:p>
+    <w:p>
+      <w:pPr>
+        <w:spacing w:after="120" w:line="360" w:lineRule="auto"/>
+        <w:rPr>
+          <w:rFonts w:ascii="Times New Roman" w:hAnsi="Times New Roman" w:cs="Times New Roman"/>
+          <w:sz w:val="24"/>
+          <w:szCs w:val="24"/>
+        </w:rPr>
+      </w:pPr>
+      <w:r>
+        <w:rPr>
+          <w:rFonts w:ascii="Times New Roman" w:hAnsi="Times New Roman" w:cs="Times New Roman"/>
+          <w:sz w:val="24"/>
+          <w:szCs w:val="24"/>
+        </w:rPr>
+        <w:t> - Benefits: Ensures content is organized, accessible, and can be rendered on any web browser.</w:t>
+      </w:r>
+    </w:p>
+    <w:p>
+      <w:pPr>
+        <w:rPr>
+          <w:rFonts w:ascii="Times New Roman" w:hAnsi="Times New Roman" w:cs="Times New Roman"/>
+        </w:rPr>
+      </w:pPr>
+    </w:p>
+    <w:p>
+      <w:pPr>
+        <w:pStyle w:val="Heading2"/>
+        <w:rPr>
+          <w:rFonts w:ascii="Times New Roman" w:hAnsi="Times New Roman" w:cs="Times New Roman"/>
+        </w:rPr>
+      </w:pPr>
+      <w:bookmarkStart w:id="6" w:name="_Toc150026036"/>
+      <w:r>
+        <w:rPr>
+          <w:rFonts w:ascii="Times New Roman" w:hAnsi="Times New Roman" w:cs="Times New Roman"/>
+        </w:rPr>
+        <w:t>CSS</w:t>
+      </w:r>
+      <w:bookmarkEnd w:id="6"/>
+    </w:p>
+    <w:p>
+      <w:pPr>
+        <w:spacing w:after="120" w:line="360" w:lineRule="auto"/>
+        <w:rPr>
+          <w:rFonts w:ascii="Times New Roman" w:hAnsi="Times New Roman" w:cs="Times New Roman"/>
+          <w:sz w:val="24"/>
+          <w:szCs w:val="24"/>
+        </w:rPr>
+      </w:pPr>
+      <w:r>
+        <w:rPr>
+          <w:rFonts w:ascii="Times New Roman" w:hAnsi="Times New Roman" w:cs="Times New Roman"/>
+          <w:sz w:val="24"/>
+          <w:szCs w:val="24"/>
+        </w:rPr>
+        <w:t> - Why Chose It: CSS is essential for styling the web pages, making them visually appealing and user-friendly.</w:t>
+      </w:r>
+    </w:p>
+    <w:p>
+      <w:pPr>
+        <w:spacing w:after="120" w:line="360" w:lineRule="auto"/>
+        <w:rPr>
+          <w:rFonts w:ascii="Times New Roman" w:hAnsi="Times New Roman" w:cs="Times New Roman"/>
+          <w:sz w:val="24"/>
+          <w:szCs w:val="24"/>
+        </w:rPr>
+      </w:pPr>
+      <w:r>
+        <w:rPr>
+          <w:rFonts w:ascii="Times New Roman" w:hAnsi="Times New Roman" w:cs="Times New Roman"/>
+          <w:sz w:val="24"/>
+          <w:szCs w:val="24"/>
+        </w:rPr>
+        <w:t>   - Benefits: Allows for responsive design, ensuring the app looks good on all devices, and provides a customizable user experience.</w:t>
+      </w:r>
+    </w:p>
+    <w:p>
+      <w:pPr>
+        <w:spacing w:after="120" w:line="360" w:lineRule="auto"/>
+        <w:rPr>
+          <w:rFonts w:ascii="Times New Roman" w:hAnsi="Times New Roman" w:cs="Times New Roman"/>
+          <w:sz w:val="24"/>
+          <w:szCs w:val="24"/>
+        </w:rPr>
+      </w:pPr>
+    </w:p>
+    <w:p>
+      <w:pPr>
+        <w:spacing w:after="120" w:line="360" w:lineRule="auto"/>
+        <w:rPr>
+          <w:rFonts w:ascii="Times New Roman" w:hAnsi="Times New Roman" w:cs="Times New Roman"/>
+          <w:sz w:val="24"/>
+          <w:szCs w:val="24"/>
+        </w:rPr>
+      </w:pPr>
+    </w:p>
+    <w:p>
+      <w:pPr>
+        <w:spacing w:after="120" w:line="360" w:lineRule="auto"/>
+        <w:rPr>
+          <w:rFonts w:ascii="Times New Roman" w:hAnsi="Times New Roman" w:cs="Times New Roman"/>
+          <w:sz w:val="24"/>
+          <w:szCs w:val="24"/>
+        </w:rPr>
+      </w:pPr>
+      <w:r>
+        <w:rPr>
+          <w:rFonts w:ascii="Times New Roman" w:hAnsi="Times New Roman" w:cs="Times New Roman"/>
+          <w:sz w:val="24"/>
+          <w:szCs w:val="24"/>
+        </w:rPr>
         <w:lastRenderedPageBreak/>
-        <w:t>   - Benefits: It offers a virtual DOM, which ensures efficient updates and rendering. This is especially beneficial for applications like ours where users might interact frequently, like checking available slots or booking workouts.</w:t>
+        <w:t> In wrapping up our technology stack choices for the frontend, React, HTML, and CSS emerge as foundational tools ideal for modern web applications. React empowers us with its capability to produce dynamic and efficient user interfaces, while HTML provides the structural framework essential for web content. Complementing this, CSS grants the application a polished and adaptable aesthetic. Together, these technologies form a cohesive combination, ensuring the web application is both functionally robust and visually engaging. With such a stack, users can anticipate a seamless and enjoyable experience when booking their daily running workouts.</w:t>
       </w:r>
     </w:p>
     <w:p>
@@ -2153,190 +2366,84 @@
     </w:p>
     <w:p>
       <w:pPr>
+        <w:rPr>
+          <w:rFonts w:ascii="Times New Roman" w:hAnsi="Times New Roman" w:cs="Times New Roman"/>
+        </w:rPr>
+      </w:pPr>
+    </w:p>
+    <w:p>
+      <w:pPr>
+        <w:pStyle w:val="Heading1"/>
+        <w:rPr>
+          <w:rFonts w:ascii="Times New Roman" w:hAnsi="Times New Roman" w:cs="Times New Roman"/>
+        </w:rPr>
+      </w:pPr>
+      <w:bookmarkStart w:id="7" w:name="_Toc150026037"/>
+      <w:r>
+        <w:rPr>
+          <w:rFonts w:ascii="Times New Roman" w:hAnsi="Times New Roman" w:cs="Times New Roman"/>
+        </w:rPr>
+        <w:t xml:space="preserve"> </w:t>
+      </w:r>
+      <w:r>
+        <w:rPr>
+          <w:rFonts w:ascii="Times New Roman" w:hAnsi="Times New Roman" w:cs="Times New Roman"/>
+        </w:rPr>
+        <w:t>APIs</w:t>
+      </w:r>
+      <w:bookmarkEnd w:id="7"/>
+    </w:p>
+    <w:p>
+      <w:pPr>
         <w:pStyle w:val="Heading2"/>
-      </w:pPr>
-      <w:bookmarkStart w:id="5" w:name="_Toc150026035"/>
-      <w:r>
-        <w:t>HTML</w:t>
-      </w:r>
-      <w:bookmarkEnd w:id="5"/>
-    </w:p>
-    <w:p>
-      <w:pPr>
-        <w:spacing w:after="120" w:line="360" w:lineRule="auto"/>
-        <w:rPr>
-          <w:rFonts w:ascii="Times New Roman" w:hAnsi="Times New Roman" w:cs="Times New Roman"/>
-          <w:sz w:val="24"/>
-          <w:szCs w:val="24"/>
-        </w:rPr>
-      </w:pPr>
-      <w:r>
-        <w:rPr>
-          <w:rFonts w:ascii="Times New Roman" w:hAnsi="Times New Roman" w:cs="Times New Roman"/>
-          <w:sz w:val="24"/>
-          <w:szCs w:val="24"/>
-        </w:rPr>
-        <w:t> - Why Chose It: HTML is the standard markup language for creating web pages. It structures the content and forms the backbone of any web application.</w:t>
-      </w:r>
-    </w:p>
-    <w:p>
-      <w:pPr>
-        <w:spacing w:after="120" w:line="360" w:lineRule="auto"/>
-        <w:rPr>
-          <w:rFonts w:ascii="Times New Roman" w:hAnsi="Times New Roman" w:cs="Times New Roman"/>
-          <w:sz w:val="24"/>
-          <w:szCs w:val="24"/>
-        </w:rPr>
-      </w:pPr>
-      <w:r>
-        <w:rPr>
-          <w:rFonts w:ascii="Times New Roman" w:hAnsi="Times New Roman" w:cs="Times New Roman"/>
-          <w:sz w:val="24"/>
-          <w:szCs w:val="24"/>
-        </w:rPr>
-        <w:t> - Benefits: Ensures content is organized, accessible, and can be rendered on any web browser.</w:t>
-      </w:r>
-    </w:p>
-    <w:p/>
+        <w:rPr>
+          <w:rFonts w:ascii="Times New Roman" w:hAnsi="Times New Roman" w:cs="Times New Roman"/>
+        </w:rPr>
+      </w:pPr>
+      <w:bookmarkStart w:id="8" w:name="_Toc150026038"/>
+      <w:r>
+        <w:rPr>
+          <w:rFonts w:ascii="Times New Roman" w:hAnsi="Times New Roman" w:cs="Times New Roman"/>
+        </w:rPr>
+        <w:t>Google Calendar</w:t>
+      </w:r>
+      <w:bookmarkEnd w:id="8"/>
+    </w:p>
     <w:p>
       <w:pPr>
         <w:pStyle w:val="Heading2"/>
-      </w:pPr>
-      <w:bookmarkStart w:id="6" w:name="_Toc150026036"/>
-      <w:r>
-        <w:t>CSS</w:t>
-      </w:r>
-      <w:bookmarkEnd w:id="6"/>
-    </w:p>
-    <w:p>
-      <w:pPr>
-        <w:spacing w:after="120" w:line="360" w:lineRule="auto"/>
-        <w:rPr>
-          <w:rFonts w:ascii="Times New Roman" w:hAnsi="Times New Roman" w:cs="Times New Roman"/>
-          <w:sz w:val="24"/>
-          <w:szCs w:val="24"/>
-        </w:rPr>
-      </w:pPr>
-      <w:r>
-        <w:rPr>
-          <w:rFonts w:ascii="Times New Roman" w:hAnsi="Times New Roman" w:cs="Times New Roman"/>
-          <w:sz w:val="24"/>
-          <w:szCs w:val="24"/>
-        </w:rPr>
-        <w:t> - Why Chose It: CSS is essential for styling the web pages, making them visually appealing and user-friendly.</w:t>
-      </w:r>
-    </w:p>
-    <w:p>
-      <w:pPr>
-        <w:spacing w:after="120" w:line="360" w:lineRule="auto"/>
-        <w:rPr>
-          <w:rFonts w:ascii="Times New Roman" w:hAnsi="Times New Roman" w:cs="Times New Roman"/>
-          <w:sz w:val="24"/>
-          <w:szCs w:val="24"/>
-        </w:rPr>
-      </w:pPr>
-      <w:r>
-        <w:rPr>
-          <w:rFonts w:ascii="Times New Roman" w:hAnsi="Times New Roman" w:cs="Times New Roman"/>
-          <w:sz w:val="24"/>
-          <w:szCs w:val="24"/>
-        </w:rPr>
-        <w:t>   - Benefits: Allows for responsive design, ensuring the app looks good on all devices, and provides a customizable user experience.</w:t>
-      </w:r>
-    </w:p>
-    <w:p>
-      <w:pPr>
-        <w:spacing w:after="120" w:line="360" w:lineRule="auto"/>
-        <w:rPr>
-          <w:rFonts w:ascii="Times New Roman" w:hAnsi="Times New Roman" w:cs="Times New Roman"/>
-          <w:sz w:val="24"/>
-          <w:szCs w:val="24"/>
-        </w:rPr>
-      </w:pPr>
-    </w:p>
-    <w:p>
-      <w:pPr>
-        <w:spacing w:after="120" w:line="360" w:lineRule="auto"/>
-        <w:rPr>
-          <w:rFonts w:ascii="Times New Roman" w:hAnsi="Times New Roman" w:cs="Times New Roman"/>
-          <w:sz w:val="24"/>
-          <w:szCs w:val="24"/>
-        </w:rPr>
-      </w:pPr>
-    </w:p>
-    <w:p>
-      <w:pPr>
-        <w:spacing w:after="120" w:line="360" w:lineRule="auto"/>
-        <w:rPr>
-          <w:rFonts w:ascii="Times New Roman" w:hAnsi="Times New Roman" w:cs="Times New Roman"/>
-          <w:sz w:val="24"/>
-          <w:szCs w:val="24"/>
-        </w:rPr>
-      </w:pPr>
-      <w:r>
-        <w:rPr>
-          <w:rFonts w:ascii="Times New Roman" w:hAnsi="Times New Roman" w:cs="Times New Roman"/>
-          <w:sz w:val="24"/>
-          <w:szCs w:val="24"/>
-        </w:rPr>
-        <w:t> In wrapping up our technology stack choices for the frontend, React, HTML, and CSS emerge as foundational tools ideal for modern web applications. React empowers us with its capability to produce dynamic and efficient user interfaces, while HTML provides the structural framework essential for web content. Complementing this, CSS grants the application a polished and adaptable aesthetic. Together, these technologies form a cohesive combination, ensuring the web application is both functionally robust and visually engaging. With such a stack, users can anticipate a seamless and enjoyable experience when booking their daily running workouts.</w:t>
-      </w:r>
-    </w:p>
-    <w:p>
-      <w:pPr>
-        <w:spacing w:after="120" w:line="360" w:lineRule="auto"/>
-        <w:rPr>
-          <w:rFonts w:ascii="Times New Roman" w:hAnsi="Times New Roman" w:cs="Times New Roman"/>
-          <w:sz w:val="24"/>
-          <w:szCs w:val="24"/>
-        </w:rPr>
-      </w:pPr>
-    </w:p>
-    <w:p/>
+        <w:rPr>
+          <w:rFonts w:ascii="Times New Roman" w:hAnsi="Times New Roman" w:cs="Times New Roman"/>
+        </w:rPr>
+      </w:pPr>
+      <w:bookmarkStart w:id="9" w:name="_Toc150026039"/>
+      <w:r>
+        <w:rPr>
+          <w:rFonts w:ascii="Times New Roman" w:hAnsi="Times New Roman" w:cs="Times New Roman"/>
+        </w:rPr>
+        <w:t>Strava</w:t>
+      </w:r>
+      <w:bookmarkEnd w:id="9"/>
+    </w:p>
     <w:p>
       <w:pPr>
         <w:pStyle w:val="Heading1"/>
-      </w:pPr>
-      <w:bookmarkStart w:id="7" w:name="_Toc150026037"/>
-      <w:r>
-        <w:lastRenderedPageBreak/>
-        <w:t xml:space="preserve"> </w:t>
-      </w:r>
-      <w:r>
-        <w:t>APIs</w:t>
-      </w:r>
-      <w:bookmarkEnd w:id="7"/>
-    </w:p>
-    <w:p>
-      <w:pPr>
-        <w:pStyle w:val="Heading2"/>
-      </w:pPr>
-      <w:bookmarkStart w:id="8" w:name="_Toc150026038"/>
-      <w:r>
-        <w:t>Google Calendar</w:t>
-      </w:r>
-      <w:bookmarkEnd w:id="8"/>
-    </w:p>
-    <w:p>
-      <w:pPr>
-        <w:pStyle w:val="Heading2"/>
-      </w:pPr>
-      <w:bookmarkStart w:id="9" w:name="_Toc150026039"/>
-      <w:r>
-        <w:t>Strava</w:t>
-      </w:r>
-      <w:bookmarkEnd w:id="9"/>
-    </w:p>
-    <w:p>
-      <w:pPr>
-        <w:pStyle w:val="Heading1"/>
+        <w:rPr>
+          <w:rFonts w:ascii="Times New Roman" w:hAnsi="Times New Roman" w:cs="Times New Roman"/>
+        </w:rPr>
       </w:pPr>
       <w:bookmarkStart w:id="10" w:name="_Toc150026040"/>
       <w:r>
+        <w:rPr>
+          <w:rFonts w:ascii="Times New Roman" w:hAnsi="Times New Roman" w:cs="Times New Roman"/>
+        </w:rPr>
         <w:t>Project Features</w:t>
       </w:r>
       <w:bookmarkEnd w:id="10"/>
       <w:r>
+        <w:rPr>
+          <w:rFonts w:ascii="Times New Roman" w:hAnsi="Times New Roman" w:cs="Times New Roman"/>
+        </w:rPr>
         <w:t xml:space="preserve"> </w:t>
       </w:r>
     </w:p>
@@ -3054,33 +3161,57 @@
         <w:t xml:space="preserve">    </w:t>
       </w:r>
     </w:p>
-    <w:p/>
+    <w:p>
+      <w:pPr>
+        <w:rPr>
+          <w:rFonts w:ascii="Times New Roman" w:hAnsi="Times New Roman" w:cs="Times New Roman"/>
+        </w:rPr>
+      </w:pPr>
+    </w:p>
     <w:p>
       <w:pPr>
         <w:pStyle w:val="Heading1"/>
         <w:tabs>
           <w:tab w:val="left" w:pos="4143"/>
         </w:tabs>
+        <w:rPr>
+          <w:rFonts w:ascii="Times New Roman" w:hAnsi="Times New Roman" w:cs="Times New Roman"/>
+        </w:rPr>
       </w:pPr>
       <w:bookmarkStart w:id="11" w:name="_Toc150026041"/>
       <w:r>
+        <w:rPr>
+          <w:rFonts w:ascii="Times New Roman" w:hAnsi="Times New Roman" w:cs="Times New Roman"/>
+        </w:rPr>
         <w:t>Work Breakdown Structure</w:t>
       </w:r>
       <w:bookmarkEnd w:id="11"/>
       <w:r>
+        <w:rPr>
+          <w:rFonts w:ascii="Times New Roman" w:hAnsi="Times New Roman" w:cs="Times New Roman"/>
+        </w:rPr>
         <w:t xml:space="preserve"> </w:t>
       </w:r>
       <w:r>
+        <w:rPr>
+          <w:rFonts w:ascii="Times New Roman" w:hAnsi="Times New Roman" w:cs="Times New Roman"/>
+        </w:rPr>
         <w:tab/>
       </w:r>
     </w:p>
     <w:p>
-      <w:r>
-        <w:rPr>
+      <w:pPr>
+        <w:rPr>
+          <w:rFonts w:ascii="Times New Roman" w:hAnsi="Times New Roman" w:cs="Times New Roman"/>
+        </w:rPr>
+      </w:pPr>
+      <w:r>
+        <w:rPr>
+          <w:rFonts w:ascii="Times New Roman" w:hAnsi="Times New Roman" w:cs="Times New Roman"/>
           <w:noProof/>
         </w:rPr>
         <w:drawing>
-          <wp:inline distT="0" distB="0" distL="0" distR="0" wp14:anchorId="303FD74C" wp14:editId="58D9B6A8">
+          <wp:inline distT="0" distB="0" distL="0" distR="0" wp14:anchorId="303FD74C" wp14:editId="4662E1CF">
             <wp:extent cx="5943600" cy="1701800"/>
             <wp:effectExtent l="0" t="0" r="0" b="0"/>
             <wp:docPr id="1193351045" name="Picture 1" descr="A screenshot of a diagram&#10;&#10;Description automatically generated"/>
@@ -3131,34 +3262,89 @@
     </w:p>
     <w:p>
       <w:pPr>
+        <w:rPr>
+          <w:rFonts w:ascii="Times New Roman" w:hAnsi="Times New Roman" w:cs="Times New Roman"/>
+        </w:rPr>
+      </w:pPr>
+    </w:p>
+    <w:p>
+      <w:pPr>
+        <w:spacing w:line="360" w:lineRule="auto"/>
+        <w:rPr>
+          <w:rFonts w:ascii="Times New Roman" w:hAnsi="Times New Roman" w:cs="Times New Roman"/>
+        </w:rPr>
+      </w:pPr>
+      <w:r>
+        <w:rPr>
+          <w:rFonts w:ascii="Times New Roman" w:hAnsi="Times New Roman" w:cs="Times New Roman"/>
+          <w:color w:val="1F2328"/>
+          <w:shd w:val="clear" w:color="auto" w:fill="FFFFFF"/>
+        </w:rPr>
+        <w:t xml:space="preserve">For this running workout app, the project is split into eight big steps, like Project Planning, Design, Presentation, and others. Each step has smaller, detailed tasks to make sure every part of the project is covered. This includes choosing how to develop the software, putting the app out for people to use, and </w:t>
+      </w:r>
+      <w:r>
+        <w:rPr>
+          <w:rFonts w:ascii="Times New Roman" w:hAnsi="Times New Roman" w:cs="Times New Roman"/>
+          <w:color w:val="1F2328"/>
+          <w:shd w:val="clear" w:color="auto" w:fill="FFFFFF"/>
+        </w:rPr>
+        <w:lastRenderedPageBreak/>
+        <w:t>writing down how it was made. This careful organization helps keep track of everything and makes the work go smoothly.</w:t>
+      </w:r>
+    </w:p>
+    <w:p>
+      <w:pPr>
         <w:pStyle w:val="Heading1"/>
+        <w:rPr>
+          <w:rFonts w:ascii="Times New Roman" w:hAnsi="Times New Roman" w:cs="Times New Roman"/>
+        </w:rPr>
       </w:pPr>
       <w:bookmarkStart w:id="12" w:name="_Toc150026042"/>
       <w:r>
-        <w:lastRenderedPageBreak/>
+        <w:rPr>
+          <w:rFonts w:ascii="Times New Roman" w:hAnsi="Times New Roman" w:cs="Times New Roman"/>
+        </w:rPr>
         <w:t>Project Timeline</w:t>
       </w:r>
       <w:bookmarkEnd w:id="12"/>
       <w:r>
+        <w:rPr>
+          <w:rFonts w:ascii="Times New Roman" w:hAnsi="Times New Roman" w:cs="Times New Roman"/>
+        </w:rPr>
         <w:t xml:space="preserve"> </w:t>
       </w:r>
     </w:p>
     <w:p>
       <w:pPr>
         <w:pStyle w:val="Heading1"/>
+        <w:rPr>
+          <w:rFonts w:ascii="Times New Roman" w:hAnsi="Times New Roman" w:cs="Times New Roman"/>
+        </w:rPr>
       </w:pPr>
       <w:bookmarkStart w:id="13" w:name="_Toc150026043"/>
       <w:r>
+        <w:rPr>
+          <w:rFonts w:ascii="Times New Roman" w:hAnsi="Times New Roman" w:cs="Times New Roman"/>
+        </w:rPr>
         <w:t>Wireframes/Prototype</w:t>
       </w:r>
       <w:bookmarkEnd w:id="13"/>
       <w:r>
+        <w:rPr>
+          <w:rFonts w:ascii="Times New Roman" w:hAnsi="Times New Roman" w:cs="Times New Roman"/>
+        </w:rPr>
         <w:t xml:space="preserve"> </w:t>
       </w:r>
     </w:p>
     <w:p>
-      <w:r>
-        <w:rPr>
+      <w:pPr>
+        <w:rPr>
+          <w:rFonts w:ascii="Times New Roman" w:hAnsi="Times New Roman" w:cs="Times New Roman"/>
+        </w:rPr>
+      </w:pPr>
+      <w:r>
+        <w:rPr>
+          <w:rFonts w:ascii="Times New Roman" w:hAnsi="Times New Roman" w:cs="Times New Roman"/>
           <w:noProof/>
         </w:rPr>
         <w:drawing>
@@ -3213,33 +3399,90 @@
     </w:p>
     <w:p>
       <w:pPr>
+        <w:rPr>
+          <w:rFonts w:ascii="Times New Roman" w:hAnsi="Times New Roman" w:cs="Times New Roman"/>
+        </w:rPr>
+      </w:pPr>
+    </w:p>
+    <w:p>
+      <w:pPr>
+        <w:spacing w:line="360" w:lineRule="auto"/>
+        <w:rPr>
+          <w:rFonts w:ascii="Times New Roman" w:hAnsi="Times New Roman" w:cs="Times New Roman"/>
+          <w:sz w:val="24"/>
+          <w:szCs w:val="24"/>
+        </w:rPr>
+      </w:pPr>
+      <w:r>
+        <w:rPr>
+          <w:rFonts w:ascii="Times New Roman" w:hAnsi="Times New Roman" w:cs="Times New Roman"/>
+          <w:color w:val="1F2328"/>
+          <w:sz w:val="24"/>
+          <w:szCs w:val="24"/>
+          <w:shd w:val="clear" w:color="auto" w:fill="FFFFFF"/>
+        </w:rPr>
+        <w:t>The design indicates functionality that combines activity tracking with calendar management to help users plan and track their running sessions and related activities. The interface employs a clean, inspired by ChatGPT, and structured layout with clear visual markers for ease of use.</w:t>
+      </w:r>
+    </w:p>
+    <w:p>
+      <w:pPr>
         <w:pStyle w:val="Heading1"/>
+        <w:rPr>
+          <w:rFonts w:ascii="Times New Roman" w:hAnsi="Times New Roman" w:cs="Times New Roman"/>
+        </w:rPr>
       </w:pPr>
       <w:bookmarkStart w:id="14" w:name="_Toc150026044"/>
       <w:r>
+        <w:rPr>
+          <w:rFonts w:ascii="Times New Roman" w:hAnsi="Times New Roman" w:cs="Times New Roman"/>
+        </w:rPr>
         <w:t>Data Flow Diagrams</w:t>
       </w:r>
       <w:bookmarkEnd w:id="14"/>
       <w:r>
+        <w:rPr>
+          <w:rFonts w:ascii="Times New Roman" w:hAnsi="Times New Roman" w:cs="Times New Roman"/>
+        </w:rPr>
         <w:t xml:space="preserve"> </w:t>
       </w:r>
     </w:p>
-    <w:p/>
-    <w:p>
-      <w:r>
+    <w:p>
+      <w:pPr>
+        <w:rPr>
+          <w:rFonts w:ascii="Times New Roman" w:hAnsi="Times New Roman" w:cs="Times New Roman"/>
+        </w:rPr>
+      </w:pPr>
+    </w:p>
+    <w:p>
+      <w:pPr>
+        <w:rPr>
+          <w:rFonts w:ascii="Times New Roman" w:hAnsi="Times New Roman" w:cs="Times New Roman"/>
+        </w:rPr>
+      </w:pPr>
+      <w:r>
+        <w:rPr>
+          <w:rFonts w:ascii="Times New Roman" w:hAnsi="Times New Roman" w:cs="Times New Roman"/>
+        </w:rPr>
         <w:t>Data Flow Diagram Level 0</w:t>
       </w:r>
     </w:p>
     <w:p>
-      <w:r>
-        <w:rPr>
+      <w:pPr>
+        <w:rPr>
+          <w:rFonts w:ascii="Times New Roman" w:hAnsi="Times New Roman" w:cs="Times New Roman"/>
+        </w:rPr>
+      </w:pPr>
+      <w:r>
+        <w:rPr>
+          <w:rFonts w:ascii="Times New Roman" w:hAnsi="Times New Roman" w:cs="Times New Roman"/>
           <w:noProof/>
         </w:rPr>
+        <w:lastRenderedPageBreak/>
         <w:drawing>
-          <wp:inline distT="0" distB="0" distL="0" distR="0" wp14:anchorId="4B6970DB" wp14:editId="03FBE308">
-            <wp:extent cx="3031500" cy="2640256"/>
-            <wp:effectExtent l="0" t="0" r="0" b="8255"/>
-            <wp:docPr id="1362118183" name="Picture 2" descr="A diagram of a client&#10;&#10;Description automatically generated"/>
+          <wp:inline distT="0" distB="0" distL="0" distR="0" wp14:anchorId="2D5DA925" wp14:editId="085BD765">
+            <wp:extent cx="2716853" cy="2477386"/>
+            <wp:effectExtent l="0" t="0" r="7620" b="0"/>
+            <wp:docPr id="1834249416" name="Picture 1" descr="A diagram of a company&#10;&#10;Description automatically generated"/>
             <wp:cNvGraphicFramePr>
               <a:graphicFrameLocks xmlns:a="http://schemas.openxmlformats.org/drawingml/2006/main" noChangeAspect="1"/>
             </wp:cNvGraphicFramePr>
@@ -3247,36 +3490,23 @@
               <a:graphicData uri="http://schemas.openxmlformats.org/drawingml/2006/picture">
                 <pic:pic xmlns:pic="http://schemas.openxmlformats.org/drawingml/2006/picture">
                   <pic:nvPicPr>
-                    <pic:cNvPr id="1362118183" name="Picture 2" descr="A diagram of a client&#10;&#10;Description automatically generated"/>
-                    <pic:cNvPicPr>
-                      <a:picLocks noChangeAspect="1" noChangeArrowheads="1"/>
-                    </pic:cNvPicPr>
+                    <pic:cNvPr id="1834249416" name="Picture 1" descr="A diagram of a company&#10;&#10;Description automatically generated"/>
+                    <pic:cNvPicPr/>
                   </pic:nvPicPr>
                   <pic:blipFill>
-                    <a:blip r:embed="rId11">
-                      <a:extLst>
-                        <a:ext uri="{28A0092B-C50C-407E-A947-70E740481C1C}">
-                          <a14:useLocalDpi xmlns:a14="http://schemas.microsoft.com/office/drawing/2010/main" val="0"/>
-                        </a:ext>
-                      </a:extLst>
-                    </a:blip>
-                    <a:srcRect/>
+                    <a:blip r:embed="rId11"/>
                     <a:stretch>
                       <a:fillRect/>
                     </a:stretch>
                   </pic:blipFill>
-                  <pic:spPr bwMode="auto">
+                  <pic:spPr>
                     <a:xfrm>
                       <a:off x="0" y="0"/>
-                      <a:ext cx="3051345" cy="2657540"/>
+                      <a:ext cx="2744048" cy="2502184"/>
                     </a:xfrm>
                     <a:prstGeom prst="rect">
                       <a:avLst/>
                     </a:prstGeom>
-                    <a:noFill/>
-                    <a:ln>
-                      <a:noFill/>
-                    </a:ln>
                   </pic:spPr>
                 </pic:pic>
               </a:graphicData>
@@ -3286,14 +3516,27 @@
       </w:r>
     </w:p>
     <w:p>
-      <w:r>
-        <w:lastRenderedPageBreak/>
+      <w:pPr>
+        <w:rPr>
+          <w:rFonts w:ascii="Times New Roman" w:hAnsi="Times New Roman" w:cs="Times New Roman"/>
+        </w:rPr>
+      </w:pPr>
+      <w:r>
+        <w:rPr>
+          <w:rFonts w:ascii="Times New Roman" w:hAnsi="Times New Roman" w:cs="Times New Roman"/>
+        </w:rPr>
         <w:t>Data Flow Diagram level 1</w:t>
       </w:r>
     </w:p>
     <w:p>
-      <w:r>
-        <w:rPr>
+      <w:pPr>
+        <w:rPr>
+          <w:rFonts w:ascii="Times New Roman" w:hAnsi="Times New Roman" w:cs="Times New Roman"/>
+        </w:rPr>
+      </w:pPr>
+      <w:r>
+        <w:rPr>
+          <w:rFonts w:ascii="Times New Roman" w:hAnsi="Times New Roman" w:cs="Times New Roman"/>
           <w:noProof/>
         </w:rPr>
         <w:drawing>
@@ -3357,6 +3600,29 @@
           <w:u w:val="single"/>
         </w:rPr>
       </w:pPr>
+    </w:p>
+    <w:p>
+      <w:pPr>
+        <w:spacing w:line="360" w:lineRule="auto"/>
+        <w:rPr>
+          <w:rFonts w:ascii="Times New Roman" w:hAnsi="Times New Roman" w:cs="Times New Roman"/>
+          <w:b/>
+          <w:bCs/>
+          <w:sz w:val="24"/>
+          <w:szCs w:val="24"/>
+          <w:u w:val="single"/>
+        </w:rPr>
+      </w:pPr>
+      <w:r>
+        <w:rPr>
+          <w:rFonts w:ascii="Times New Roman" w:hAnsi="Times New Roman" w:cs="Times New Roman"/>
+          <w:color w:val="1F2328"/>
+          <w:sz w:val="24"/>
+          <w:szCs w:val="24"/>
+          <w:shd w:val="clear" w:color="auto" w:fill="FFFFFF"/>
+        </w:rPr>
+        <w:t>The Data Flow Diagram (DFD) provides a visual representation of the data processing within the application. It illustrates how data flows through the system, from the initial page loading to the final storage of workout details in the database. The DFD for this application indicates the logical sequence of steps, such as fetching current location data, accessing workout history, and interacting with Google Calendar and Strava APIs.</w:t>
+      </w:r>
     </w:p>
     <w:sectPr>
       <w:footerReference w:type="default" r:id="rId13"/>

</xml_diff>

<commit_message>
added two more features
</commit_message>
<xml_diff>
--- a/Extrasize.docx
+++ b/Extrasize.docx
@@ -2349,6 +2349,45 @@
     </w:p>
     <w:p>
       <w:pPr>
+        <w:spacing w:after="120" w:line="360" w:lineRule="auto"/>
+        <w:ind w:firstLine="720"/>
+        <w:rPr>
+          <w:rFonts w:ascii="Times New Roman" w:eastAsia="Times New Roman" w:hAnsi="Times New Roman" w:cs="Times New Roman"/>
+          <w:sz w:val="24"/>
+          <w:szCs w:val="24"/>
+        </w:rPr>
+      </w:pPr>
+      <w:r>
+        <w:rPr>
+          <w:rFonts w:ascii="Times New Roman" w:eastAsia="Times New Roman" w:hAnsi="Times New Roman" w:cs="Times New Roman"/>
+          <w:sz w:val="24"/>
+          <w:szCs w:val="24"/>
+        </w:rPr>
+        <w:lastRenderedPageBreak/>
+        <w:t xml:space="preserve">The fifth feature is Local Notification Sync. When users plan their workouts, they can opt-in to receive local notifications. This feature utilizes the Google Calendar API to create an event and then leverages the local storage to set up reminders. Users will receive alerts on their devices for upcoming workouts, enhancing their ability to stay on schedule. </w:t>
+      </w:r>
+    </w:p>
+    <w:p>
+      <w:pPr>
+        <w:spacing w:after="120" w:line="360" w:lineRule="auto"/>
+        <w:ind w:firstLine="720"/>
+        <w:rPr>
+          <w:rFonts w:ascii="Times New Roman" w:eastAsia="Times New Roman" w:hAnsi="Times New Roman" w:cs="Times New Roman"/>
+          <w:sz w:val="24"/>
+          <w:szCs w:val="24"/>
+        </w:rPr>
+      </w:pPr>
+      <w:r>
+        <w:rPr>
+          <w:rFonts w:ascii="Times New Roman" w:eastAsia="Times New Roman" w:hAnsi="Times New Roman" w:cs="Times New Roman"/>
+          <w:sz w:val="24"/>
+          <w:szCs w:val="24"/>
+        </w:rPr>
+        <w:t>The sixth feature is Activity Summaries. Our application integrates with the Strava API to provide users with a snapshot of their recent workouts directly on their dashboard. This summary includes key metrics such as distance, pace, and overall time, drawn from the latest synced data with Strava. By storing this data locally, users can access their activity overview quickly, offering insights into their performance without the need for constant data retrieval from a backend server.</w:t>
+      </w:r>
+    </w:p>
+    <w:p>
+      <w:pPr>
         <w:pStyle w:val="Heading1"/>
         <w:tabs>
           <w:tab w:val="left" w:pos="4143"/>
@@ -2363,7 +2402,6 @@
         <w:rPr>
           <w:rFonts w:ascii="Times New Roman" w:eastAsia="Times New Roman" w:hAnsi="Times New Roman" w:cs="Times New Roman"/>
         </w:rPr>
-        <w:lastRenderedPageBreak/>
         <w:t xml:space="preserve">Work Breakdown Structure </w:t>
       </w:r>
       <w:r>
@@ -2461,6 +2499,7 @@
         <w:rPr>
           <w:rFonts w:ascii="Times New Roman" w:eastAsia="Times New Roman" w:hAnsi="Times New Roman" w:cs="Times New Roman"/>
         </w:rPr>
+        <w:lastRenderedPageBreak/>
         <w:t xml:space="preserve">Project Timeline </w:t>
       </w:r>
     </w:p>
@@ -2519,7 +2558,6 @@
         <w:rPr>
           <w:rFonts w:ascii="Times New Roman" w:eastAsia="Times New Roman" w:hAnsi="Times New Roman" w:cs="Times New Roman"/>
         </w:rPr>
-        <w:lastRenderedPageBreak/>
         <w:t xml:space="preserve">Wireframes/Prototype </w:t>
       </w:r>
     </w:p>
@@ -2611,6 +2649,7 @@
         <w:rPr>
           <w:rFonts w:ascii="Times New Roman" w:eastAsia="Times New Roman" w:hAnsi="Times New Roman" w:cs="Times New Roman"/>
         </w:rPr>
+        <w:lastRenderedPageBreak/>
         <w:t xml:space="preserve">Data Flow Diagrams </w:t>
       </w:r>
     </w:p>
@@ -2645,7 +2684,6 @@
           <w:rFonts w:ascii="Times New Roman" w:eastAsia="Times New Roman" w:hAnsi="Times New Roman" w:cs="Times New Roman"/>
           <w:noProof/>
         </w:rPr>
-        <w:lastRenderedPageBreak/>
         <w:drawing>
           <wp:inline distT="0" distB="0" distL="0" distR="0" wp14:anchorId="43096730" wp14:editId="5AC884E3">
             <wp:extent cx="2744048" cy="2502184"/>
@@ -2774,7 +2812,18 @@
           <w:szCs w:val="24"/>
           <w:highlight w:val="white"/>
         </w:rPr>
-        <w:t>The Data Flow Diagram (DFD) provides a visual representation of the data processing within the application. It illustrates how data flows through the system, from the initial page loading to the final storage of workout details in the database. The DFD for this application indicates the logical sequence of steps, such as fetching current location data, accessing workout history, and interacting with Google Calendar and Strava APIs.</w:t>
+        <w:t xml:space="preserve">The Data Flow Diagram (DFD) provides a visual representation of the data processing within the application. It illustrates how data flows through the system, from the initial page loading to the final storage of workout details in the database. The DFD for this application indicates the </w:t>
+      </w:r>
+      <w:r>
+        <w:rPr>
+          <w:rFonts w:ascii="Times New Roman" w:eastAsia="Times New Roman" w:hAnsi="Times New Roman" w:cs="Times New Roman"/>
+          <w:color w:val="1F2328"/>
+          <w:sz w:val="24"/>
+          <w:szCs w:val="24"/>
+          <w:highlight w:val="white"/>
+        </w:rPr>
+        <w:lastRenderedPageBreak/>
+        <w:t>logical sequence of steps, such as fetching current location data, accessing workout history, and interacting with Google Calendar and Strava APIs.</w:t>
       </w:r>
     </w:p>
     <w:sectPr>

</xml_diff>